<commit_message>
modif DDP par thomas
</commit_message>
<xml_diff>
--- a/DDP-V3.docx
+++ b/DDP-V3.docx
@@ -378,6 +378,9 @@
             <w:jc w:val="both"/>
           </w:pPr>
           <w:r>
+            <w:rPr>
+              <w:noProof/>
+            </w:rPr>
             <w:drawing>
               <wp:anchor distT="0" distB="0" distL="114300" distR="114300" simplePos="0" relativeHeight="251659280" behindDoc="1" locked="0" layoutInCell="1" allowOverlap="1" wp14:anchorId="6BBB436F" wp14:editId="5715F550">
                 <wp:simplePos x="0" y="0"/>
@@ -873,7 +876,6 @@
                                       </w:rPr>
                                       <w:t xml:space="preserve">Document de projet    </w:t>
                                     </w:r>
-                                    <w:proofErr w:type="spellStart"/>
                                     <w:r>
                                       <w:rPr>
                                         <w:rFonts w:asciiTheme="majorHAnsi" w:eastAsiaTheme="majorEastAsia" w:hAnsiTheme="majorHAnsi" w:cstheme="majorBidi"/>
@@ -883,7 +885,6 @@
                                       </w:rPr>
                                       <w:t>Gampy</w:t>
                                     </w:r>
-                                    <w:proofErr w:type="spellEnd"/>
                                   </w:p>
                                 </w:sdtContent>
                               </w:sdt>
@@ -913,7 +914,6 @@
                                       </w:rPr>
                                       <w:t xml:space="preserve">Projet de développement sur mandat de </w:t>
                                     </w:r>
-                                    <w:proofErr w:type="spellStart"/>
                                     <w:r>
                                       <w:rPr>
                                         <w:rFonts w:asciiTheme="majorHAnsi" w:eastAsiaTheme="majorEastAsia" w:hAnsiTheme="majorHAnsi" w:cstheme="majorBidi"/>
@@ -921,7 +921,6 @@
                                       </w:rPr>
                                       <w:t>Gampy</w:t>
                                     </w:r>
-                                    <w:proofErr w:type="spellEnd"/>
                                   </w:p>
                                 </w:sdtContent>
                               </w:sdt>
@@ -983,7 +982,6 @@
                                 </w:rPr>
                                 <w:t xml:space="preserve">Document de projet    </w:t>
                               </w:r>
-                              <w:proofErr w:type="spellStart"/>
                               <w:r>
                                 <w:rPr>
                                   <w:rFonts w:asciiTheme="majorHAnsi" w:eastAsiaTheme="majorEastAsia" w:hAnsiTheme="majorHAnsi" w:cstheme="majorBidi"/>
@@ -993,7 +991,6 @@
                                 </w:rPr>
                                 <w:t>Gampy</w:t>
                               </w:r>
-                              <w:proofErr w:type="spellEnd"/>
                             </w:p>
                           </w:sdtContent>
                         </w:sdt>
@@ -1023,7 +1020,6 @@
                                 </w:rPr>
                                 <w:t xml:space="preserve">Projet de développement sur mandat de </w:t>
                               </w:r>
-                              <w:proofErr w:type="spellStart"/>
                               <w:r>
                                 <w:rPr>
                                   <w:rFonts w:asciiTheme="majorHAnsi" w:eastAsiaTheme="majorEastAsia" w:hAnsiTheme="majorHAnsi" w:cstheme="majorBidi"/>
@@ -1031,7 +1027,6 @@
                                 </w:rPr>
                                 <w:t>Gampy</w:t>
                               </w:r>
-                              <w:proofErr w:type="spellEnd"/>
                             </w:p>
                           </w:sdtContent>
                         </w:sdt>
@@ -3427,587 +3422,565 @@
         <w:pStyle w:val="Titre1"/>
         <w:jc w:val="both"/>
       </w:pPr>
-      <w:bookmarkStart w:id="1" w:name="_Toc125988075"/>
       <w:r>
         <w:lastRenderedPageBreak/>
-        <w:t>Résumé</w:t>
+        <w:t>Inroduction</w:t>
+      </w:r>
+    </w:p>
+    <w:p>
+      <w:pPr>
+        <w:pStyle w:val="Titre2"/>
+        <w:jc w:val="both"/>
+      </w:pPr>
+      <w:bookmarkStart w:id="1" w:name="_Toc125988076"/>
+      <w:r>
+        <w:t>Information</w:t>
+      </w:r>
+      <w:r>
+        <w:t>s</w:t>
+      </w:r>
+      <w:r>
+        <w:t xml:space="preserve"> essentielle</w:t>
+      </w:r>
+      <w:r>
+        <w:t>s</w:t>
       </w:r>
       <w:bookmarkEnd w:id="1"/>
     </w:p>
     <w:p>
       <w:pPr>
+        <w:jc w:val="both"/>
+      </w:pPr>
+      <w:r>
+        <w:t xml:space="preserve">Je suis étudiant à </w:t>
+      </w:r>
+      <w:r>
+        <w:t xml:space="preserve">la </w:t>
+      </w:r>
+      <w:r>
+        <w:t>Haute Ecole de Gestion</w:t>
+      </w:r>
+      <w:r>
+        <w:t xml:space="preserve"> en filière informatique de gestion.</w:t>
+      </w:r>
+      <w:r>
+        <w:t xml:space="preserve"> </w:t>
+      </w:r>
+      <w:r>
+        <w:t>Je serai en collaboration avec Monsieur Thomas Deslandres.</w:t>
+      </w:r>
+      <w:r>
+        <w:t xml:space="preserve"> Dans le cadre </w:t>
+      </w:r>
+      <w:r>
+        <w:t>du</w:t>
+      </w:r>
+      <w:r>
+        <w:t xml:space="preserve"> cours 64-56 </w:t>
+      </w:r>
+      <w:r>
+        <w:t>travail de Bachelor</w:t>
+      </w:r>
+      <w:r>
+        <w:t xml:space="preserve">, </w:t>
+      </w:r>
+      <w:r>
+        <w:t xml:space="preserve">j’ai </w:t>
+      </w:r>
+      <w:r>
+        <w:t xml:space="preserve">pour objectif de trouver </w:t>
+      </w:r>
+      <w:r>
+        <w:t>et</w:t>
+      </w:r>
+      <w:r>
+        <w:t xml:space="preserve"> de réaliser un projet </w:t>
+      </w:r>
+      <w:r>
+        <w:t>qui aboutira à la livraison d’un produit devant respect</w:t>
+      </w:r>
+      <w:r>
+        <w:t>er</w:t>
+      </w:r>
+      <w:r>
+        <w:t xml:space="preserve"> un cahier des charges</w:t>
+      </w:r>
+      <w:r>
+        <w:t xml:space="preserve">. </w:t>
+      </w:r>
+      <w:r>
+        <w:t xml:space="preserve">Ce projet se réalisera sous l’expertise d’un </w:t>
+      </w:r>
+      <w:r>
+        <w:t>enseignant accompagnateur</w:t>
+      </w:r>
+      <w:r>
+        <w:t xml:space="preserve"> qui </w:t>
+      </w:r>
+      <w:r>
+        <w:t>me</w:t>
+      </w:r>
+      <w:r>
+        <w:t xml:space="preserve"> suivra</w:t>
+      </w:r>
+      <w:r>
+        <w:t xml:space="preserve"> tout au long de mon travail de Bachelor</w:t>
+      </w:r>
+      <w:r>
+        <w:t>.</w:t>
+      </w:r>
+    </w:p>
+    <w:p>
+      <w:pPr>
+        <w:jc w:val="both"/>
+      </w:pPr>
+      <w:r>
+        <w:t xml:space="preserve">Ce document </w:t>
+      </w:r>
+      <w:r>
+        <w:t xml:space="preserve">sert à </w:t>
+      </w:r>
+      <w:r>
+        <w:t>la compréhension du projet</w:t>
+      </w:r>
+      <w:r>
+        <w:t xml:space="preserve"> ainsi que le déroulement de celui-ci. </w:t>
+      </w:r>
+      <w:r>
+        <w:t xml:space="preserve">Il contient </w:t>
+      </w:r>
+      <w:r>
+        <w:t>toutes les informations nécessaires</w:t>
+      </w:r>
+      <w:r>
+        <w:t xml:space="preserve"> pour comprendre les motivations et décision</w:t>
+      </w:r>
+      <w:r>
+        <w:t>s</w:t>
+      </w:r>
+      <w:r>
+        <w:t xml:space="preserve">. </w:t>
+      </w:r>
+    </w:p>
+    <w:p>
+      <w:pPr>
         <w:pStyle w:val="Titre2"/>
         <w:jc w:val="both"/>
       </w:pPr>
-      <w:bookmarkStart w:id="2" w:name="_Toc125988076"/>
-      <w:r>
-        <w:t>Information</w:t>
+      <w:bookmarkStart w:id="2" w:name="_Toc125988077"/>
+      <w:r>
+        <w:t>Livrable et ressource</w:t>
+      </w:r>
+      <w:bookmarkEnd w:id="2"/>
+      <w:r>
+        <w:t xml:space="preserve"> </w:t>
+      </w:r>
+    </w:p>
+    <w:p>
+      <w:pPr>
+        <w:jc w:val="both"/>
+      </w:pPr>
+      <w:r>
+        <w:t>Ce projet consiste à développer une plateforme de mise en relation entre, d’un côté d</w:t>
+      </w:r>
+      <w:r>
+        <w:t xml:space="preserve">es </w:t>
+      </w:r>
+      <w:r>
+        <w:t>propriétaires</w:t>
+      </w:r>
+      <w:r>
+        <w:t xml:space="preserve"> </w:t>
+      </w:r>
+      <w:r>
+        <w:t>de jardins ou de</w:t>
+      </w:r>
+      <w:r>
+        <w:t xml:space="preserve"> terrains qui sont prêts à accueillir des voyageurs </w:t>
+      </w:r>
+      <w:r>
+        <w:t>contre</w:t>
+      </w:r>
+      <w:r>
+        <w:t xml:space="preserve"> une </w:t>
+      </w:r>
+      <w:r>
+        <w:t>participation</w:t>
+      </w:r>
+      <w:r>
+        <w:t xml:space="preserve"> financière et de l’autre, tous les voyageurs qui cherchent des endroit</w:t>
       </w:r>
       <w:r>
         <w:t>s</w:t>
       </w:r>
       <w:r>
-        <w:t xml:space="preserve"> essentielle</w:t>
+        <w:t xml:space="preserve"> atypiques et propice</w:t>
       </w:r>
       <w:r>
         <w:t>s</w:t>
       </w:r>
-      <w:bookmarkEnd w:id="2"/>
-    </w:p>
-    <w:p>
-      <w:pPr>
-        <w:jc w:val="both"/>
-      </w:pPr>
-      <w:r>
-        <w:t xml:space="preserve">Je suis étudiant à </w:t>
-      </w:r>
-      <w:r>
-        <w:t xml:space="preserve">la </w:t>
-      </w:r>
-      <w:r>
-        <w:t>Haute Ecole de Gestion</w:t>
-      </w:r>
-      <w:r>
-        <w:t xml:space="preserve"> en filière informatique de gestion.</w:t>
+      <w:r>
+        <w:t xml:space="preserve"> aux rencontres</w:t>
+      </w:r>
+      <w:r>
+        <w:t xml:space="preserve"> dans le but d’y séjourner</w:t>
+      </w:r>
+      <w:r>
+        <w:t>.</w:t>
+      </w:r>
+    </w:p>
+    <w:p>
+      <w:pPr>
+        <w:jc w:val="both"/>
+      </w:pPr>
+      <w:r>
+        <w:t>Le livrable qui sera</w:t>
+      </w:r>
+      <w:r>
+        <w:t xml:space="preserve"> présenter </w:t>
+      </w:r>
+      <w:r>
+        <w:t>sera un</w:t>
+      </w:r>
+      <w:r>
+        <w:t xml:space="preserve"> site</w:t>
       </w:r>
       <w:r>
         <w:t xml:space="preserve"> </w:t>
       </w:r>
       <w:r>
-        <w:t>Je serai en collaboration avec Monsieur Thomas Deslandres.</w:t>
-      </w:r>
-      <w:r>
-        <w:t xml:space="preserve"> Dans le cadre </w:t>
-      </w:r>
-      <w:r>
-        <w:t>du</w:t>
-      </w:r>
-      <w:r>
-        <w:t xml:space="preserve"> cours 64-56 </w:t>
-      </w:r>
-      <w:r>
-        <w:t xml:space="preserve">travail de </w:t>
-      </w:r>
-      <w:proofErr w:type="spellStart"/>
-      <w:r>
-        <w:t>Bachelor</w:t>
-      </w:r>
-      <w:proofErr w:type="spellEnd"/>
+        <w:t>W</w:t>
+      </w:r>
+      <w:r>
+        <w:t xml:space="preserve">eb </w:t>
+      </w:r>
+      <w:r>
+        <w:t>fonctionnel</w:t>
+      </w:r>
+      <w:r>
+        <w:t>le</w:t>
+      </w:r>
+      <w:r>
+        <w:t xml:space="preserve"> incluant </w:t>
+      </w:r>
+      <w:r>
+        <w:t xml:space="preserve">les différents éléments </w:t>
+      </w:r>
+      <w:r>
+        <w:t xml:space="preserve">requis pour </w:t>
+      </w:r>
+      <w:r>
+        <w:t>sa</w:t>
+      </w:r>
+      <w:r>
+        <w:t xml:space="preserve"> compréhension, </w:t>
+      </w:r>
+      <w:r>
+        <w:t>son</w:t>
+      </w:r>
+      <w:r>
+        <w:t xml:space="preserve"> lancement </w:t>
+      </w:r>
+      <w:r>
+        <w:t xml:space="preserve">ainsi que sa </w:t>
+      </w:r>
+      <w:r>
+        <w:t>maintenance.</w:t>
+      </w:r>
+    </w:p>
+    <w:p>
+      <w:pPr>
+        <w:jc w:val="both"/>
+      </w:pPr>
+      <w:r>
+        <w:t xml:space="preserve">Pour ce faire, </w:t>
+      </w:r>
+      <w:r>
+        <w:t>notre équipe va</w:t>
+      </w:r>
+      <w:r>
+        <w:t xml:space="preserve"> </w:t>
+      </w:r>
+      <w:r>
+        <w:t>mettre en pratique</w:t>
+      </w:r>
+      <w:r>
+        <w:t xml:space="preserve"> </w:t>
+      </w:r>
+      <w:r>
+        <w:t>toutes les connaissances apprises</w:t>
+      </w:r>
+      <w:r>
+        <w:t xml:space="preserve"> durant ces</w:t>
+      </w:r>
+      <w:r>
+        <w:t xml:space="preserve"> dernières</w:t>
+      </w:r>
+      <w:r>
+        <w:t xml:space="preserve"> années</w:t>
+      </w:r>
+      <w:r>
+        <w:t xml:space="preserve">. </w:t>
+      </w:r>
+      <w:r>
+        <w:t>L’expertise de notre</w:t>
+      </w:r>
+      <w:r>
+        <w:t xml:space="preserve"> comité de pilotage ainsi que </w:t>
+      </w:r>
+      <w:r>
+        <w:t>celle d</w:t>
+      </w:r>
+      <w:r>
+        <w:t xml:space="preserve">es enseignants et assistants </w:t>
+      </w:r>
+      <w:r>
+        <w:t>de la filière informatique de gestion de la HEG</w:t>
+      </w:r>
+      <w:r>
+        <w:t xml:space="preserve"> s</w:t>
+      </w:r>
+      <w:r>
+        <w:t>eront disponible</w:t>
+      </w:r>
+      <w:r>
+        <w:t>s</w:t>
+      </w:r>
+      <w:r>
+        <w:t xml:space="preserve"> pour nous aiguiller dans le projet</w:t>
+      </w:r>
+      <w:r>
+        <w:t>.</w:t>
+      </w:r>
+      <w:r>
+        <w:t xml:space="preserve"> </w:t>
+      </w:r>
+      <w:r>
+        <w:t>Notre mandant</w:t>
+      </w:r>
+      <w:r>
+        <w:t xml:space="preserve"> restera en contact avec nous tout au long du projet pour valider </w:t>
+      </w:r>
+      <w:r>
+        <w:t xml:space="preserve">les </w:t>
+      </w:r>
+      <w:r>
+        <w:t>avancements du projet.</w:t>
+      </w:r>
+      <w:r>
+        <w:t xml:space="preserve"> Il dispose aussi de ressources pour nous fournir </w:t>
+      </w:r>
+      <w:r>
+        <w:t>l</w:t>
+      </w:r>
+      <w:r>
+        <w:t xml:space="preserve">es contenus textuels, les vidéos et </w:t>
+      </w:r>
+      <w:r>
+        <w:t xml:space="preserve">graphiques </w:t>
+      </w:r>
+      <w:r>
+        <w:t xml:space="preserve">pour </w:t>
+      </w:r>
+      <w:r>
+        <w:t>le design de la Web</w:t>
+      </w:r>
+      <w:r>
+        <w:t xml:space="preserve"> </w:t>
+      </w:r>
+      <w:r>
+        <w:t>App.</w:t>
+      </w:r>
+      <w:r>
+        <w:t xml:space="preserve"> </w:t>
+      </w:r>
+      <w:r>
+        <w:t xml:space="preserve">Le </w:t>
+      </w:r>
+      <w:r>
+        <w:t xml:space="preserve">processus </w:t>
+      </w:r>
+      <w:r>
+        <w:t>de design de l’UX/UE</w:t>
+      </w:r>
+      <w:r>
+        <w:t xml:space="preserve"> </w:t>
+      </w:r>
+      <w:r>
+        <w:t>sera</w:t>
+      </w:r>
+      <w:r>
+        <w:t xml:space="preserve"> réalisé en collaboration avec leur partenaire 8</w:t>
+      </w:r>
+      <w:r>
+        <w:t>bitstudio</w:t>
+      </w:r>
+      <w:r>
+        <w:t>,</w:t>
+      </w:r>
+      <w:r>
+        <w:t xml:space="preserve"> basé à Lausanne.</w:t>
+      </w:r>
+    </w:p>
+    <w:p>
+      <w:pPr>
+        <w:pStyle w:val="Titre2"/>
+        <w:jc w:val="both"/>
+      </w:pPr>
+      <w:bookmarkStart w:id="3" w:name="_Toc125988078"/>
+      <w:r>
+        <w:t>Vision</w:t>
+      </w:r>
+      <w:bookmarkEnd w:id="3"/>
+      <w:r>
+        <w:t xml:space="preserve"> </w:t>
+      </w:r>
+    </w:p>
+    <w:p>
+      <w:pPr>
+        <w:jc w:val="both"/>
+      </w:pPr>
+      <w:r>
+        <w:t>La vision de</w:t>
+      </w:r>
+      <w:r>
+        <w:t xml:space="preserve"> Gampy </w:t>
+      </w:r>
+      <w:r>
+        <w:t>est de fournir un</w:t>
+      </w:r>
+      <w:r>
+        <w:t xml:space="preserve">e plateforme </w:t>
+      </w:r>
+      <w:r>
+        <w:t xml:space="preserve">dont l’impact proviendra principalement </w:t>
+      </w:r>
+      <w:r>
+        <w:t>de la</w:t>
+      </w:r>
+      <w:r>
+        <w:t xml:space="preserve"> mise en relation entre </w:t>
+      </w:r>
+      <w:r>
+        <w:t>des pr</w:t>
+      </w:r>
+      <w:r>
+        <w:t xml:space="preserve">opriétaires </w:t>
+      </w:r>
+      <w:r>
+        <w:t>et</w:t>
+      </w:r>
+      <w:r>
+        <w:t xml:space="preserve"> locataires</w:t>
+      </w:r>
+      <w:r>
+        <w:t>.</w:t>
+      </w:r>
+      <w:r>
+        <w:t xml:space="preserve"> En effet, </w:t>
+      </w:r>
+      <w:r>
+        <w:t xml:space="preserve">l’application </w:t>
+      </w:r>
+      <w:r>
+        <w:t>ne se résume</w:t>
+      </w:r>
+      <w:r>
+        <w:t>ra</w:t>
+      </w:r>
+      <w:r>
+        <w:t xml:space="preserve"> pas à de la mise en relation entre</w:t>
+      </w:r>
+      <w:r>
+        <w:t xml:space="preserve"> les deux parties</w:t>
+      </w:r>
+      <w:r>
+        <w:t>.</w:t>
+      </w:r>
+      <w:r>
+        <w:t xml:space="preserve"> </w:t>
+      </w:r>
+      <w:r>
+        <w:t>La clé</w:t>
+      </w:r>
+      <w:r>
+        <w:t xml:space="preserve"> </w:t>
+      </w:r>
+      <w:r>
+        <w:t xml:space="preserve">sera </w:t>
+      </w:r>
+      <w:r>
+        <w:t xml:space="preserve">de </w:t>
+      </w:r>
+      <w:r>
+        <w:t>parvenir à mettre les</w:t>
+      </w:r>
+      <w:r>
+        <w:t xml:space="preserve"> différents terrains et prestations</w:t>
+      </w:r>
+      <w:r>
+        <w:t xml:space="preserve"> en avant </w:t>
+      </w:r>
+      <w:r>
+        <w:t>au travers d</w:t>
+      </w:r>
+      <w:r>
+        <w:t>’un</w:t>
+      </w:r>
+      <w:r>
+        <w:t xml:space="preserve"> design </w:t>
+      </w:r>
+      <w:r>
+        <w:t>travaillé</w:t>
+      </w:r>
+      <w:r>
+        <w:t xml:space="preserve"> et conçu dans ce but</w:t>
+      </w:r>
       <w:r>
         <w:t xml:space="preserve">, </w:t>
       </w:r>
       <w:r>
-        <w:t xml:space="preserve">j’ai </w:t>
-      </w:r>
-      <w:r>
-        <w:t xml:space="preserve">pour objectif de trouver </w:t>
-      </w:r>
-      <w:r>
-        <w:t>et</w:t>
-      </w:r>
-      <w:r>
-        <w:t xml:space="preserve"> de réaliser un projet </w:t>
-      </w:r>
-      <w:r>
-        <w:t>qui aboutira à la livraison d’un produit devant respect</w:t>
-      </w:r>
-      <w:r>
-        <w:t>er</w:t>
-      </w:r>
-      <w:r>
-        <w:t xml:space="preserve"> un cahier des charges</w:t>
+        <w:t xml:space="preserve">de proposer </w:t>
+      </w:r>
+      <w:r>
+        <w:t xml:space="preserve">un outil facilitant </w:t>
+      </w:r>
+      <w:r>
+        <w:t>l’organisation et le suivi administratif, d</w:t>
+      </w:r>
+      <w:r>
+        <w:t>’être en mesure de</w:t>
+      </w:r>
+      <w:r>
+        <w:t xml:space="preserve"> communiquer facilement avec le</w:t>
+      </w:r>
+      <w:r>
+        <w:t>urs</w:t>
+      </w:r>
+      <w:r>
+        <w:t xml:space="preserve"> client</w:t>
+      </w:r>
+      <w:r>
+        <w:t>s</w:t>
+      </w:r>
+      <w:r>
+        <w:t xml:space="preserve"> et </w:t>
+      </w:r>
+      <w:r>
+        <w:t>encore d’</w:t>
+      </w:r>
+      <w:r>
+        <w:t>autre</w:t>
+      </w:r>
+      <w:r>
+        <w:t>s services</w:t>
       </w:r>
       <w:r>
         <w:t xml:space="preserve">. </w:t>
       </w:r>
       <w:r>
-        <w:t xml:space="preserve">Ce projet se réalisera sous l’expertise d’un </w:t>
-      </w:r>
-      <w:r>
-        <w:t>enseignant accompagnateur</w:t>
-      </w:r>
-      <w:r>
-        <w:t xml:space="preserve"> qui </w:t>
-      </w:r>
-      <w:r>
-        <w:t>me</w:t>
-      </w:r>
-      <w:r>
-        <w:t xml:space="preserve"> suivra</w:t>
-      </w:r>
-      <w:r>
-        <w:t xml:space="preserve"> tout au long de mon travail de </w:t>
-      </w:r>
-      <w:proofErr w:type="spellStart"/>
-      <w:r>
-        <w:t>Bachelor</w:t>
-      </w:r>
-      <w:proofErr w:type="spellEnd"/>
-      <w:r>
-        <w:t>.</w:t>
-      </w:r>
-    </w:p>
-    <w:p>
-      <w:pPr>
-        <w:jc w:val="both"/>
-      </w:pPr>
-      <w:r>
-        <w:t xml:space="preserve">Ce document </w:t>
-      </w:r>
-      <w:r>
-        <w:t xml:space="preserve">sert à </w:t>
-      </w:r>
-      <w:r>
-        <w:t>la compréhension du projet</w:t>
-      </w:r>
-      <w:r>
-        <w:t xml:space="preserve"> ainsi que le déroulement de celui-ci. </w:t>
-      </w:r>
-      <w:r>
-        <w:t xml:space="preserve">Il contient </w:t>
-      </w:r>
-      <w:r>
-        <w:t>toutes les informations nécessaires</w:t>
-      </w:r>
-      <w:r>
-        <w:t xml:space="preserve"> pour comprendre les motivations et décision</w:t>
-      </w:r>
-      <w:r>
-        <w:t>s</w:t>
-      </w:r>
-      <w:r>
-        <w:t xml:space="preserve">. </w:t>
-      </w:r>
-    </w:p>
-    <w:p>
-      <w:pPr>
-        <w:pStyle w:val="Titre2"/>
-        <w:jc w:val="both"/>
-      </w:pPr>
-      <w:bookmarkStart w:id="3" w:name="_Toc125988077"/>
-      <w:r>
-        <w:t>Livrable et ressource</w:t>
-      </w:r>
-      <w:bookmarkEnd w:id="3"/>
-      <w:r>
-        <w:t xml:space="preserve"> </w:t>
-      </w:r>
-    </w:p>
-    <w:p>
-      <w:pPr>
-        <w:jc w:val="both"/>
-      </w:pPr>
-      <w:r>
-        <w:t>Ce projet consiste à développer une plateforme de mise en relation entre, d’un côté d</w:t>
-      </w:r>
-      <w:r>
-        <w:t xml:space="preserve">es </w:t>
-      </w:r>
-      <w:r>
-        <w:t>propriétaires</w:t>
-      </w:r>
-      <w:r>
-        <w:t xml:space="preserve"> </w:t>
-      </w:r>
-      <w:r>
-        <w:t>de jardins ou de</w:t>
-      </w:r>
-      <w:r>
-        <w:t xml:space="preserve"> terrains qui sont prêts à accueillir des voyageurs </w:t>
-      </w:r>
-      <w:r>
-        <w:t>contre</w:t>
-      </w:r>
-      <w:r>
-        <w:t xml:space="preserve"> une </w:t>
-      </w:r>
-      <w:r>
-        <w:t>participation</w:t>
-      </w:r>
-      <w:r>
-        <w:t xml:space="preserve"> financière et de l’autre, tous les voyageurs qui cherchent des endroit</w:t>
-      </w:r>
-      <w:r>
-        <w:t>s</w:t>
-      </w:r>
-      <w:r>
-        <w:t xml:space="preserve"> atypiques et propice</w:t>
-      </w:r>
-      <w:r>
-        <w:t>s</w:t>
-      </w:r>
-      <w:r>
-        <w:t xml:space="preserve"> aux rencontres</w:t>
-      </w:r>
-      <w:r>
-        <w:t xml:space="preserve"> dans le but d’y séjourner</w:t>
-      </w:r>
-      <w:r>
-        <w:t>.</w:t>
-      </w:r>
-    </w:p>
-    <w:p>
-      <w:pPr>
-        <w:jc w:val="both"/>
-      </w:pPr>
-      <w:r>
-        <w:t>Le livrable qui sera</w:t>
-      </w:r>
-      <w:r>
-        <w:t xml:space="preserve"> présenter </w:t>
-      </w:r>
-      <w:r>
-        <w:t>sera un</w:t>
-      </w:r>
-      <w:r>
-        <w:t xml:space="preserve"> site</w:t>
-      </w:r>
-      <w:r>
-        <w:t xml:space="preserve"> </w:t>
-      </w:r>
-      <w:r>
-        <w:t>W</w:t>
-      </w:r>
-      <w:r>
-        <w:t xml:space="preserve">eb </w:t>
-      </w:r>
-      <w:r>
-        <w:t>fonctionnel</w:t>
-      </w:r>
-      <w:r>
-        <w:t>le</w:t>
-      </w:r>
-      <w:r>
-        <w:t xml:space="preserve"> incluant </w:t>
-      </w:r>
-      <w:r>
-        <w:t xml:space="preserve">les différents éléments </w:t>
-      </w:r>
-      <w:r>
-        <w:t xml:space="preserve">requis pour </w:t>
-      </w:r>
-      <w:r>
-        <w:t>sa</w:t>
-      </w:r>
-      <w:r>
-        <w:t xml:space="preserve"> compréhension, </w:t>
-      </w:r>
-      <w:r>
-        <w:t>son</w:t>
-      </w:r>
-      <w:r>
-        <w:t xml:space="preserve"> lancement </w:t>
-      </w:r>
-      <w:r>
-        <w:t xml:space="preserve">ainsi que sa </w:t>
-      </w:r>
-      <w:r>
-        <w:t>maintenance.</w:t>
-      </w:r>
-    </w:p>
-    <w:p>
-      <w:pPr>
-        <w:jc w:val="both"/>
-      </w:pPr>
-      <w:r>
-        <w:t xml:space="preserve">Pour ce faire, </w:t>
-      </w:r>
-      <w:r>
-        <w:t>notre équipe va</w:t>
-      </w:r>
-      <w:r>
-        <w:t xml:space="preserve"> </w:t>
-      </w:r>
-      <w:r>
-        <w:t>mettre en pratique</w:t>
-      </w:r>
-      <w:r>
-        <w:t xml:space="preserve"> </w:t>
-      </w:r>
-      <w:r>
-        <w:t>toutes les connaissances apprises</w:t>
-      </w:r>
-      <w:r>
-        <w:t xml:space="preserve"> durant ces</w:t>
-      </w:r>
-      <w:r>
-        <w:t xml:space="preserve"> dernières</w:t>
-      </w:r>
-      <w:r>
-        <w:t xml:space="preserve"> années</w:t>
-      </w:r>
-      <w:r>
-        <w:t xml:space="preserve">. </w:t>
-      </w:r>
-      <w:r>
-        <w:t>L’expertise de notre</w:t>
-      </w:r>
-      <w:r>
-        <w:t xml:space="preserve"> comité de pilotage ainsi que </w:t>
-      </w:r>
-      <w:r>
-        <w:t>celle d</w:t>
-      </w:r>
-      <w:r>
-        <w:t xml:space="preserve">es enseignants et assistants </w:t>
-      </w:r>
-      <w:r>
-        <w:t>de la filière informatique de gestion de la HEG</w:t>
-      </w:r>
-      <w:r>
-        <w:t xml:space="preserve"> s</w:t>
-      </w:r>
-      <w:r>
-        <w:t>eront disponible</w:t>
-      </w:r>
-      <w:r>
-        <w:t>s</w:t>
-      </w:r>
-      <w:r>
-        <w:t xml:space="preserve"> pour nous aiguiller dans le projet</w:t>
-      </w:r>
-      <w:r>
-        <w:t>.</w:t>
-      </w:r>
-      <w:r>
-        <w:t xml:space="preserve"> </w:t>
-      </w:r>
-      <w:r>
-        <w:t>Notre mandant</w:t>
-      </w:r>
-      <w:r>
-        <w:t xml:space="preserve"> restera en contact avec nous tout au long du projet pour valider </w:t>
-      </w:r>
-      <w:r>
-        <w:t xml:space="preserve">les </w:t>
-      </w:r>
-      <w:r>
-        <w:t>avancements du projet.</w:t>
-      </w:r>
-      <w:r>
-        <w:t xml:space="preserve"> Il dispose aussi de ressources pour nous fournir </w:t>
-      </w:r>
-      <w:r>
-        <w:t>l</w:t>
-      </w:r>
-      <w:r>
-        <w:t xml:space="preserve">es contenus textuels, les vidéos et </w:t>
-      </w:r>
-      <w:r>
-        <w:t xml:space="preserve">graphiques </w:t>
-      </w:r>
-      <w:r>
-        <w:t xml:space="preserve">pour </w:t>
-      </w:r>
-      <w:r>
-        <w:t>le design de la Web</w:t>
-      </w:r>
-      <w:r>
-        <w:t xml:space="preserve"> </w:t>
-      </w:r>
-      <w:r>
-        <w:t>App.</w:t>
-      </w:r>
-      <w:r>
-        <w:t xml:space="preserve"> </w:t>
-      </w:r>
-      <w:r>
-        <w:t xml:space="preserve">Le </w:t>
-      </w:r>
-      <w:r>
-        <w:t xml:space="preserve">processus </w:t>
-      </w:r>
-      <w:r>
-        <w:t>de design de l’UX/UE</w:t>
-      </w:r>
-      <w:r>
-        <w:t xml:space="preserve"> </w:t>
-      </w:r>
-      <w:r>
-        <w:t>sera</w:t>
-      </w:r>
-      <w:r>
-        <w:t xml:space="preserve"> réalisé en collaboration avec leur partenaire 8</w:t>
-      </w:r>
-      <w:r>
-        <w:t>bitstudio</w:t>
-      </w:r>
-      <w:r>
-        <w:t>,</w:t>
-      </w:r>
-      <w:r>
-        <w:t xml:space="preserve"> basé à Lausanne.</w:t>
-      </w:r>
-    </w:p>
-    <w:p>
-      <w:pPr>
-        <w:pStyle w:val="Titre2"/>
-        <w:jc w:val="both"/>
-      </w:pPr>
-      <w:bookmarkStart w:id="4" w:name="_Toc125988078"/>
-      <w:r>
-        <w:t>Vision</w:t>
-      </w:r>
-      <w:bookmarkEnd w:id="4"/>
-      <w:r>
-        <w:t xml:space="preserve"> </w:t>
-      </w:r>
-    </w:p>
-    <w:p>
-      <w:pPr>
-        <w:jc w:val="both"/>
-      </w:pPr>
-      <w:r>
-        <w:t>La vision de</w:t>
-      </w:r>
-      <w:r>
-        <w:t xml:space="preserve"> </w:t>
-      </w:r>
-      <w:proofErr w:type="spellStart"/>
-      <w:r>
         <w:t>Gampy</w:t>
       </w:r>
-      <w:proofErr w:type="spellEnd"/>
-      <w:r>
-        <w:t xml:space="preserve"> </w:t>
-      </w:r>
-      <w:r>
-        <w:t>est de fournir un</w:t>
-      </w:r>
-      <w:r>
-        <w:t xml:space="preserve">e plateforme </w:t>
-      </w:r>
-      <w:r>
-        <w:t xml:space="preserve">dont l’impact proviendra principalement </w:t>
-      </w:r>
-      <w:r>
-        <w:t>de la</w:t>
-      </w:r>
-      <w:r>
-        <w:t xml:space="preserve"> mise en relation entre </w:t>
-      </w:r>
-      <w:r>
-        <w:t>des pr</w:t>
-      </w:r>
-      <w:r>
-        <w:t xml:space="preserve">opriétaires </w:t>
-      </w:r>
-      <w:r>
-        <w:t>et</w:t>
-      </w:r>
-      <w:r>
-        <w:t xml:space="preserve"> locataires</w:t>
-      </w:r>
-      <w:r>
-        <w:t>.</w:t>
-      </w:r>
-      <w:r>
-        <w:t xml:space="preserve"> En effet, </w:t>
-      </w:r>
-      <w:r>
-        <w:t xml:space="preserve">l’application </w:t>
-      </w:r>
-      <w:r>
-        <w:t>ne se résume</w:t>
-      </w:r>
-      <w:r>
-        <w:t>ra</w:t>
-      </w:r>
-      <w:r>
-        <w:t xml:space="preserve"> pas à de la mise en relation entre</w:t>
-      </w:r>
-      <w:r>
-        <w:t xml:space="preserve"> les deux parties</w:t>
-      </w:r>
-      <w:r>
-        <w:t>.</w:t>
-      </w:r>
-      <w:r>
-        <w:t xml:space="preserve"> </w:t>
-      </w:r>
-      <w:r>
-        <w:t>La clé</w:t>
-      </w:r>
-      <w:r>
-        <w:t xml:space="preserve"> </w:t>
-      </w:r>
-      <w:r>
-        <w:t xml:space="preserve">sera </w:t>
-      </w:r>
-      <w:r>
-        <w:t xml:space="preserve">de </w:t>
-      </w:r>
-      <w:r>
-        <w:t>parvenir à mettre les</w:t>
-      </w:r>
-      <w:r>
-        <w:t xml:space="preserve"> différents terrains et prestations</w:t>
-      </w:r>
-      <w:r>
-        <w:t xml:space="preserve"> en avant </w:t>
-      </w:r>
-      <w:r>
-        <w:t>au travers d</w:t>
-      </w:r>
-      <w:r>
-        <w:t>’un</w:t>
-      </w:r>
-      <w:r>
-        <w:t xml:space="preserve"> design </w:t>
-      </w:r>
-      <w:r>
-        <w:t>travaillé</w:t>
-      </w:r>
-      <w:r>
-        <w:t xml:space="preserve"> et conçu dans ce but</w:t>
-      </w:r>
-      <w:r>
-        <w:t xml:space="preserve">, </w:t>
-      </w:r>
-      <w:r>
-        <w:t xml:space="preserve">de proposer </w:t>
-      </w:r>
-      <w:r>
-        <w:t xml:space="preserve">un outil facilitant </w:t>
-      </w:r>
-      <w:r>
-        <w:t>l’organisation et le suivi administratif, d</w:t>
-      </w:r>
-      <w:r>
-        <w:t>’être en mesure de</w:t>
-      </w:r>
-      <w:r>
-        <w:t xml:space="preserve"> communiquer facilement avec le</w:t>
-      </w:r>
-      <w:r>
-        <w:t>urs</w:t>
-      </w:r>
-      <w:r>
-        <w:t xml:space="preserve"> client</w:t>
-      </w:r>
-      <w:r>
-        <w:t>s</w:t>
-      </w:r>
-      <w:r>
-        <w:t xml:space="preserve"> et </w:t>
-      </w:r>
-      <w:r>
-        <w:t>encore d’</w:t>
-      </w:r>
-      <w:r>
-        <w:t>autre</w:t>
-      </w:r>
-      <w:r>
-        <w:t>s services</w:t>
-      </w:r>
-      <w:r>
-        <w:t xml:space="preserve">. </w:t>
-      </w:r>
-      <w:proofErr w:type="spellStart"/>
-      <w:r>
-        <w:t>Gampy</w:t>
-      </w:r>
-      <w:proofErr w:type="spellEnd"/>
       <w:r>
         <w:t xml:space="preserve"> </w:t>
       </w:r>
@@ -4034,12 +4007,12 @@
         <w:pStyle w:val="Titre1"/>
         <w:jc w:val="both"/>
       </w:pPr>
-      <w:bookmarkStart w:id="5" w:name="_Toc125988079"/>
+      <w:bookmarkStart w:id="4" w:name="_Toc125988079"/>
       <w:r>
         <w:t>Introduction</w:t>
       </w:r>
       <w:bookmarkEnd w:id="0"/>
-      <w:bookmarkEnd w:id="5"/>
+      <w:bookmarkEnd w:id="4"/>
     </w:p>
     <w:p>
       <w:pPr>
@@ -4076,101 +4049,72 @@
         <w:t>, il sera possible</w:t>
       </w:r>
       <w:r>
+        <w:t xml:space="preserve"> aux propriétaire de pouvoir mettre en avant leur terrain, leurs localité, leurs prestations ainsi que leur prix</w:t>
+      </w:r>
+      <w:r>
+        <w:t xml:space="preserve"> à travers</w:t>
+      </w:r>
+      <w:r>
+        <w:t xml:space="preserve"> la plateforme</w:t>
+      </w:r>
+      <w:r>
+        <w:t xml:space="preserve">, selon </w:t>
+      </w:r>
+      <w:r>
+        <w:t>leurs</w:t>
+      </w:r>
+      <w:r>
+        <w:t xml:space="preserve"> disponibilité</w:t>
+      </w:r>
+      <w:r>
+        <w:t>s</w:t>
+      </w:r>
+      <w:r>
+        <w:t>.</w:t>
+      </w:r>
+      <w:r>
+        <w:t xml:space="preserve"> L</w:t>
+      </w:r>
+      <w:r>
+        <w:t xml:space="preserve">a plateforme </w:t>
+      </w:r>
+      <w:r>
+        <w:t>aura pour cible</w:t>
+      </w:r>
+      <w:r>
+        <w:t xml:space="preserve"> toutes personnes cherchant un endroit où camper , installer sa tente ou encore pouvoir y garer son camping-car/voirures/vans</w:t>
+      </w:r>
+      <w:r>
+        <w:t>le</w:t>
+      </w:r>
+      <w:r>
+        <w:t>s</w:t>
+      </w:r>
+      <w:r>
         <w:t xml:space="preserve"> </w:t>
       </w:r>
-      <w:proofErr w:type="gramStart"/>
-      <w:r>
-        <w:t>aux propriétaire</w:t>
-      </w:r>
-      <w:proofErr w:type="gramEnd"/>
-      <w:r>
-        <w:t xml:space="preserve"> de pouvoir mettre en avant leur terrain, leurs localité, leurs prestations ainsi que leur prix</w:t>
-      </w:r>
-      <w:r>
-        <w:t xml:space="preserve"> à travers</w:t>
-      </w:r>
-      <w:r>
-        <w:t xml:space="preserve"> la plateforme</w:t>
-      </w:r>
-      <w:r>
-        <w:t xml:space="preserve">, selon </w:t>
-      </w:r>
-      <w:r>
-        <w:t>leurs</w:t>
-      </w:r>
-      <w:r>
-        <w:t xml:space="preserve"> disponibilité</w:t>
-      </w:r>
-      <w:r>
-        <w:t>s</w:t>
-      </w:r>
-      <w:r>
-        <w:t>.</w:t>
-      </w:r>
-      <w:r>
-        <w:t xml:space="preserve"> L</w:t>
-      </w:r>
-      <w:r>
-        <w:t xml:space="preserve">a plateforme </w:t>
-      </w:r>
-      <w:r>
-        <w:t>aura pour cible</w:t>
-      </w:r>
-      <w:r>
-        <w:t xml:space="preserve"> toutes personnes cherchant un endroit où </w:t>
-      </w:r>
-      <w:proofErr w:type="gramStart"/>
-      <w:r>
-        <w:t>camper ,</w:t>
-      </w:r>
-      <w:proofErr w:type="gramEnd"/>
-      <w:r>
-        <w:t xml:space="preserve"> installer sa tente ou encore pouvoir y garer son camping-car/</w:t>
-      </w:r>
-      <w:proofErr w:type="spellStart"/>
-      <w:r>
-        <w:t>voirures</w:t>
-      </w:r>
-      <w:proofErr w:type="spellEnd"/>
-      <w:r>
-        <w:t>/</w:t>
-      </w:r>
-      <w:proofErr w:type="spellStart"/>
-      <w:r>
-        <w:t>vans</w:t>
-      </w:r>
-      <w:r>
-        <w:t>le</w:t>
-      </w:r>
-      <w:r>
-        <w:t>s</w:t>
-      </w:r>
-      <w:proofErr w:type="spellEnd"/>
+      <w:r>
+        <w:t xml:space="preserve">Il sera donc possible, en seulement quelques </w:t>
+      </w:r>
+      <w:r>
+        <w:t xml:space="preserve">étapes, </w:t>
+      </w:r>
+      <w:r>
+        <w:t>d</w:t>
+      </w:r>
+      <w:r>
+        <w:t>e payer</w:t>
+      </w:r>
       <w:r>
         <w:t xml:space="preserve"> </w:t>
       </w:r>
       <w:r>
-        <w:t xml:space="preserve">Il sera donc possible, en seulement quelques </w:t>
-      </w:r>
-      <w:r>
-        <w:t xml:space="preserve">étapes, </w:t>
-      </w:r>
-      <w:r>
-        <w:t>d</w:t>
-      </w:r>
-      <w:r>
-        <w:t>e payer</w:t>
+        <w:t>des services</w:t>
       </w:r>
       <w:r>
         <w:t xml:space="preserve"> </w:t>
       </w:r>
       <w:r>
-        <w:t>des services</w:t>
-      </w:r>
-      <w:r>
-        <w:t xml:space="preserve"> </w:t>
-      </w:r>
-      <w:r>
         <w:t xml:space="preserve">sans avoir à attendre </w:t>
       </w:r>
       <w:r>
@@ -4197,15 +4141,7 @@
         <w:t>, les</w:t>
       </w:r>
       <w:r>
-        <w:t xml:space="preserve"> propriétaires pourront s’inscrire, ajouter leur </w:t>
-      </w:r>
-      <w:proofErr w:type="gramStart"/>
-      <w:r>
-        <w:t>terrain(</w:t>
-      </w:r>
-      <w:proofErr w:type="gramEnd"/>
-      <w:r>
-        <w:t>leurs terrains), si ils en possède plusieurs, proposé des prestation supplémentaires tel que petit déjeuner, douche, accès à la piscine etc…</w:t>
+        <w:t xml:space="preserve"> propriétaires pourront s’inscrire, ajouter leur terrain(leurs terrains), si ils en possède plusieurs, proposé des prestation supplémentaires tel que petit déjeuner, douche, accès à la piscine etc…</w:t>
       </w:r>
       <w:r>
         <w:t xml:space="preserve"> </w:t>
@@ -4376,15 +4312,7 @@
         <w:t>il est important pour</w:t>
       </w:r>
       <w:r>
-        <w:t xml:space="preserve"> </w:t>
-      </w:r>
-      <w:proofErr w:type="spellStart"/>
-      <w:r>
-        <w:t>Gampy</w:t>
-      </w:r>
-      <w:proofErr w:type="spellEnd"/>
-      <w:r>
-        <w:t xml:space="preserve"> </w:t>
+        <w:t xml:space="preserve"> Gampy </w:t>
       </w:r>
       <w:r>
         <w:t xml:space="preserve">de pouvoir </w:t>
@@ -4533,15 +4461,7 @@
         <w:jc w:val="both"/>
       </w:pPr>
       <w:r>
-        <w:t xml:space="preserve">La plateforme doit offrir la possibilité aux  visiteurs du site d’avoir accès à une page qui répertorie la liste de </w:t>
-      </w:r>
-      <w:proofErr w:type="spellStart"/>
-      <w:r>
-        <w:t>touts</w:t>
-      </w:r>
-      <w:proofErr w:type="spellEnd"/>
-      <w:r>
-        <w:t xml:space="preserve"> les terrains disponible sur la plateforme ainsi que les différentes prestations proposés par les propriétaires de ceux-ci. Pour la </w:t>
+        <w:t xml:space="preserve">La plateforme doit offrir la possibilité aux  visiteurs du site d’avoir accès à une page qui répertorie la liste de touts les terrains disponible sur la plateforme ainsi que les différentes prestations proposés par les propriétaires de ceux-ci. Pour la </w:t>
       </w:r>
       <w:r>
         <w:t>réservation</w:t>
@@ -4562,15 +4482,7 @@
         <w:t xml:space="preserve"> tel que nom-prénom-adresse mail</w:t>
       </w:r>
       <w:r>
-        <w:t xml:space="preserve">-numéro de </w:t>
-      </w:r>
-      <w:proofErr w:type="gramStart"/>
-      <w:r>
-        <w:t>tel  et</w:t>
-      </w:r>
-      <w:proofErr w:type="gramEnd"/>
-      <w:r>
-        <w:t xml:space="preserve"> coordonnées bancaires.</w:t>
+        <w:t>-numéro de tel  et coordonnées bancaires.</w:t>
       </w:r>
     </w:p>
     <w:p>
@@ -4641,11 +4553,11 @@
         <w:pStyle w:val="Titre1"/>
         <w:jc w:val="both"/>
       </w:pPr>
-      <w:bookmarkStart w:id="6" w:name="_Toc125988080"/>
+      <w:bookmarkStart w:id="5" w:name="_Toc125988080"/>
       <w:r>
         <w:t>Analyse SWOT</w:t>
       </w:r>
-      <w:bookmarkEnd w:id="6"/>
+      <w:bookmarkEnd w:id="5"/>
     </w:p>
     <w:tbl>
       <w:tblPr>
@@ -4739,13 +4651,8 @@
               <w:jc w:val="both"/>
             </w:pPr>
             <w:r>
-              <w:t xml:space="preserve">Public </w:t>
-            </w:r>
-            <w:proofErr w:type="gramStart"/>
-            <w:r>
-              <w:t>cible très diversifié</w:t>
-            </w:r>
-            <w:proofErr w:type="gramEnd"/>
+              <w:t>Public cible très diversifié</w:t>
+            </w:r>
           </w:p>
           <w:p>
             <w:pPr>
@@ -4997,11 +4904,9 @@
               <w:ind w:left="322" w:hanging="322"/>
               <w:jc w:val="both"/>
             </w:pPr>
-            <w:proofErr w:type="gramStart"/>
             <w:r>
               <w:t>Catastrophe naturel</w:t>
             </w:r>
-            <w:proofErr w:type="gramEnd"/>
           </w:p>
           <w:p>
             <w:pPr>
@@ -5044,91 +4949,91 @@
         <w:pStyle w:val="Titre1"/>
         <w:jc w:val="both"/>
       </w:pPr>
-      <w:bookmarkStart w:id="7" w:name="_Toc125988081"/>
+      <w:bookmarkStart w:id="6" w:name="_Toc125988081"/>
       <w:r>
         <w:t>Analyse de l’existant</w:t>
       </w:r>
+      <w:bookmarkEnd w:id="6"/>
+    </w:p>
+    <w:p>
+      <w:pPr>
+        <w:jc w:val="both"/>
+        <w:rPr>
+          <w:shd w:val="clear" w:color="auto" w:fill="FFFFFF"/>
+        </w:rPr>
+      </w:pPr>
+      <w:r>
+        <w:rPr>
+          <w:shd w:val="clear" w:color="auto" w:fill="FFFFFF"/>
+        </w:rPr>
+        <w:t>Ce projet est une volonté</w:t>
+      </w:r>
+      <w:r>
+        <w:rPr>
+          <w:shd w:val="clear" w:color="auto" w:fill="FFFFFF"/>
+        </w:rPr>
+        <w:t xml:space="preserve"> de regroupé l’hôtellerie traditionnelle avec le camping. </w:t>
+      </w:r>
+    </w:p>
+    <w:p>
+      <w:pPr>
+        <w:pStyle w:val="Titre1"/>
+        <w:jc w:val="both"/>
+        <w:rPr>
+          <w:rFonts w:eastAsia="Times New Roman"/>
+          <w:lang w:eastAsia="fr-CH"/>
+        </w:rPr>
+      </w:pPr>
+      <w:bookmarkStart w:id="7" w:name="_Toc125988082"/>
+      <w:r>
+        <w:rPr>
+          <w:rFonts w:eastAsia="Times New Roman"/>
+          <w:lang w:eastAsia="fr-CH"/>
+        </w:rPr>
+        <w:t>Les parties prenantes</w:t>
+      </w:r>
       <w:bookmarkEnd w:id="7"/>
-    </w:p>
-    <w:p>
-      <w:pPr>
-        <w:jc w:val="both"/>
-        <w:rPr>
-          <w:shd w:val="clear" w:color="auto" w:fill="FFFFFF"/>
-        </w:rPr>
-      </w:pPr>
-      <w:r>
-        <w:rPr>
-          <w:shd w:val="clear" w:color="auto" w:fill="FFFFFF"/>
-        </w:rPr>
-        <w:t>Ce projet est une volonté</w:t>
-      </w:r>
-      <w:r>
-        <w:rPr>
-          <w:shd w:val="clear" w:color="auto" w:fill="FFFFFF"/>
-        </w:rPr>
-        <w:t xml:space="preserve"> de regroupé l’hôtellerie traditionnelle avec le camping. </w:t>
-      </w:r>
-    </w:p>
-    <w:p>
-      <w:pPr>
-        <w:pStyle w:val="Titre1"/>
-        <w:jc w:val="both"/>
+      <w:r>
         <w:rPr>
           <w:rFonts w:eastAsia="Times New Roman"/>
           <w:lang w:eastAsia="fr-CH"/>
         </w:rPr>
-      </w:pPr>
-      <w:bookmarkStart w:id="8" w:name="_Toc125988082"/>
-      <w:r>
-        <w:rPr>
-          <w:rFonts w:eastAsia="Times New Roman"/>
-          <w:lang w:eastAsia="fr-CH"/>
-        </w:rPr>
-        <w:t>Les parties prenantes</w:t>
+        <w:t>  </w:t>
+      </w:r>
+    </w:p>
+    <w:p>
+      <w:pPr>
+        <w:pStyle w:val="Titre2"/>
+        <w:jc w:val="both"/>
+        <w:rPr>
+          <w:lang w:eastAsia="fr-CH"/>
+        </w:rPr>
+      </w:pPr>
+      <w:bookmarkStart w:id="8" w:name="_Toc125988083"/>
+      <w:r>
+        <w:rPr>
+          <w:lang w:eastAsia="fr-CH"/>
+        </w:rPr>
+        <w:t>Interne :</w:t>
       </w:r>
       <w:bookmarkEnd w:id="8"/>
-      <w:r>
-        <w:rPr>
-          <w:rFonts w:eastAsia="Times New Roman"/>
-          <w:lang w:eastAsia="fr-CH"/>
-        </w:rPr>
-        <w:t>  </w:t>
-      </w:r>
-    </w:p>
-    <w:p>
-      <w:pPr>
-        <w:pStyle w:val="Titre2"/>
-        <w:jc w:val="both"/>
-        <w:rPr>
-          <w:lang w:eastAsia="fr-CH"/>
-        </w:rPr>
-      </w:pPr>
-      <w:bookmarkStart w:id="9" w:name="_Toc125988083"/>
-      <w:r>
-        <w:rPr>
-          <w:lang w:eastAsia="fr-CH"/>
-        </w:rPr>
-        <w:t>Interne :</w:t>
+    </w:p>
+    <w:p>
+      <w:pPr>
+        <w:pStyle w:val="Titre3"/>
+        <w:jc w:val="both"/>
+        <w:rPr>
+          <w:lang w:eastAsia="fr-CH"/>
+        </w:rPr>
+      </w:pPr>
+      <w:bookmarkStart w:id="9" w:name="_Toc125988084"/>
+      <w:r>
+        <w:rPr>
+          <w:lang w:eastAsia="fr-CH"/>
+        </w:rPr>
+        <w:t>L’équipe de projet :</w:t>
       </w:r>
       <w:bookmarkEnd w:id="9"/>
-    </w:p>
-    <w:p>
-      <w:pPr>
-        <w:pStyle w:val="Titre3"/>
-        <w:jc w:val="both"/>
-        <w:rPr>
-          <w:lang w:eastAsia="fr-CH"/>
-        </w:rPr>
-      </w:pPr>
-      <w:bookmarkStart w:id="10" w:name="_Toc125988084"/>
-      <w:r>
-        <w:rPr>
-          <w:lang w:eastAsia="fr-CH"/>
-        </w:rPr>
-        <w:t>L’équipe de projet :</w:t>
-      </w:r>
-      <w:bookmarkEnd w:id="10"/>
       <w:r>
         <w:rPr>
           <w:lang w:eastAsia="fr-CH"/>
@@ -5328,7 +5233,7 @@
           <w:lang w:eastAsia="fr-CH"/>
         </w:rPr>
       </w:pPr>
-      <w:bookmarkStart w:id="11" w:name="_Toc125988085"/>
+      <w:bookmarkStart w:id="10" w:name="_Toc125988085"/>
       <w:r>
         <w:rPr>
           <w:lang w:eastAsia="fr-CH"/>
@@ -5336,7 +5241,7 @@
         <w:lastRenderedPageBreak/>
         <w:t>Le comité de pilotage :</w:t>
       </w:r>
-      <w:bookmarkEnd w:id="11"/>
+      <w:bookmarkEnd w:id="10"/>
     </w:p>
     <w:p>
       <w:pPr>
@@ -5609,14 +5514,14 @@
           <w:lang w:eastAsia="fr-CH"/>
         </w:rPr>
       </w:pPr>
-      <w:bookmarkStart w:id="12" w:name="_Toc125988086"/>
+      <w:bookmarkStart w:id="11" w:name="_Toc125988086"/>
       <w:r>
         <w:rPr>
           <w:lang w:eastAsia="fr-CH"/>
         </w:rPr>
         <w:t>Le(s) mandant(s) :</w:t>
       </w:r>
-      <w:bookmarkEnd w:id="12"/>
+      <w:bookmarkEnd w:id="11"/>
     </w:p>
     <w:p>
       <w:pPr>
@@ -5811,48 +5716,48 @@
           <w:lang w:eastAsia="fr-CH"/>
         </w:rPr>
       </w:pPr>
-      <w:bookmarkStart w:id="13" w:name="_Toc125988087"/>
+      <w:bookmarkStart w:id="12" w:name="_Toc125988087"/>
       <w:r>
         <w:rPr>
           <w:lang w:eastAsia="fr-CH"/>
         </w:rPr>
         <w:t>Externe :</w:t>
       </w:r>
+      <w:bookmarkEnd w:id="12"/>
+      <w:r>
+        <w:rPr>
+          <w:lang w:eastAsia="fr-CH"/>
+        </w:rPr>
+        <w:t xml:space="preserve"> </w:t>
+      </w:r>
+    </w:p>
+    <w:p>
+      <w:pPr>
+        <w:pStyle w:val="Titre3"/>
+        <w:rPr>
+          <w:lang w:eastAsia="fr-CH"/>
+        </w:rPr>
+      </w:pPr>
+      <w:bookmarkStart w:id="13" w:name="_Toc125988088"/>
+      <w:r>
+        <w:rPr>
+          <w:lang w:eastAsia="fr-CH"/>
+        </w:rPr>
+        <w:t>8bit</w:t>
+      </w:r>
+      <w:r>
+        <w:rPr>
+          <w:lang w:eastAsia="fr-CH"/>
+        </w:rPr>
+        <w:t>s</w:t>
+      </w:r>
+      <w:r>
+        <w:rPr>
+          <w:lang w:eastAsia="fr-CH"/>
+        </w:rPr>
+        <w:t>tudio</w:t>
+      </w:r>
       <w:bookmarkEnd w:id="13"/>
-      <w:r>
-        <w:rPr>
-          <w:lang w:eastAsia="fr-CH"/>
-        </w:rPr>
-        <w:t xml:space="preserve"> </w:t>
-      </w:r>
-    </w:p>
-    <w:p>
-      <w:pPr>
-        <w:pStyle w:val="Titre3"/>
-        <w:rPr>
-          <w:lang w:eastAsia="fr-CH"/>
-        </w:rPr>
-      </w:pPr>
-      <w:bookmarkStart w:id="14" w:name="_Toc125988088"/>
-      <w:r>
-        <w:rPr>
-          <w:lang w:eastAsia="fr-CH"/>
-        </w:rPr>
-        <w:t>8bit</w:t>
-      </w:r>
-      <w:r>
-        <w:rPr>
-          <w:lang w:eastAsia="fr-CH"/>
-        </w:rPr>
-        <w:t>s</w:t>
-      </w:r>
-      <w:r>
-        <w:rPr>
-          <w:lang w:eastAsia="fr-CH"/>
-        </w:rPr>
-        <w:t>tudio</w:t>
-      </w:r>
-      <w:bookmarkEnd w:id="14"/>
     </w:p>
     <w:p>
       <w:pPr>
@@ -6193,14 +6098,14 @@
           <w:lang w:eastAsia="fr-CH"/>
         </w:rPr>
       </w:pPr>
-      <w:bookmarkStart w:id="15" w:name="_Toc125988089"/>
+      <w:bookmarkStart w:id="14" w:name="_Toc125988089"/>
       <w:r>
         <w:rPr>
           <w:lang w:eastAsia="fr-CH"/>
         </w:rPr>
         <w:t>Testeurs</w:t>
       </w:r>
-      <w:bookmarkEnd w:id="15"/>
+      <w:bookmarkEnd w:id="14"/>
     </w:p>
     <w:p>
       <w:pPr>
@@ -6246,23 +6151,7 @@
           <w:rFonts w:ascii="Calibri" w:eastAsia="Times New Roman" w:hAnsi="Calibri" w:cs="Calibri"/>
           <w:lang w:eastAsia="fr-CH"/>
         </w:rPr>
-        <w:t xml:space="preserve">Voici les différentes catégories de profils qui seront sur </w:t>
-      </w:r>
-      <w:proofErr w:type="spellStart"/>
-      <w:r>
-        <w:rPr>
-          <w:rFonts w:ascii="Calibri" w:eastAsia="Times New Roman" w:hAnsi="Calibri" w:cs="Calibri"/>
-          <w:lang w:eastAsia="fr-CH"/>
-        </w:rPr>
-        <w:t>Sparkling</w:t>
-      </w:r>
-      <w:proofErr w:type="spellEnd"/>
-      <w:r>
-        <w:rPr>
-          <w:rFonts w:ascii="Calibri" w:eastAsia="Times New Roman" w:hAnsi="Calibri" w:cs="Calibri"/>
-          <w:lang w:eastAsia="fr-CH"/>
-        </w:rPr>
-        <w:t xml:space="preserve"> Events : </w:t>
+        <w:t>Voici les différentes catégories de profils qui seront sur Sparkling Events : </w:t>
       </w:r>
     </w:p>
     <w:p>
@@ -6694,7 +6583,7 @@
           <w:lang w:eastAsia="fr-CH"/>
         </w:rPr>
       </w:pPr>
-      <w:bookmarkStart w:id="16" w:name="_Toc125988090"/>
+      <w:bookmarkStart w:id="15" w:name="_Toc125988090"/>
       <w:r>
         <w:rPr>
           <w:rFonts w:eastAsia="Times New Roman"/>
@@ -6710,7 +6599,7 @@
         </w:rPr>
         <w:t>du développement</w:t>
       </w:r>
-      <w:bookmarkEnd w:id="16"/>
+      <w:bookmarkEnd w:id="15"/>
     </w:p>
     <w:p>
       <w:pPr>
@@ -6821,16 +6710,8 @@
         <w:rPr>
           <w:lang w:eastAsia="fr-CH"/>
         </w:rPr>
-        <w:t xml:space="preserve">l’équipe s’engage à fournir à </w:t>
-      </w:r>
-      <w:proofErr w:type="spellStart"/>
-      <w:r>
-        <w:rPr>
-          <w:lang w:eastAsia="fr-CH"/>
-        </w:rPr>
-        <w:t>Yumytech</w:t>
-      </w:r>
-      <w:proofErr w:type="spellEnd"/>
+        <w:t>l’équipe s’engage à fournir à Yumytech</w:t>
+      </w:r>
       <w:r>
         <w:rPr>
           <w:lang w:eastAsia="fr-CH"/>
@@ -7491,16 +7372,8 @@
         <w:rPr>
           <w:lang w:eastAsia="fr-CH"/>
         </w:rPr>
-        <w:t xml:space="preserve">Les </w:t>
-      </w:r>
-      <w:proofErr w:type="spellStart"/>
-      <w:r>
-        <w:rPr>
-          <w:lang w:eastAsia="fr-CH"/>
-        </w:rPr>
-        <w:t>milestones</w:t>
-      </w:r>
-      <w:proofErr w:type="spellEnd"/>
+        <w:t>Les milestones</w:t>
+      </w:r>
       <w:r>
         <w:rPr>
           <w:lang w:eastAsia="fr-CH"/>
@@ -7545,105 +7418,105 @@
         <w:pStyle w:val="Titre1"/>
         <w:jc w:val="both"/>
       </w:pPr>
-      <w:bookmarkStart w:id="17" w:name="_Toc116044165"/>
-      <w:bookmarkStart w:id="18" w:name="_Toc125988091"/>
+      <w:bookmarkStart w:id="16" w:name="_Toc116044165"/>
+      <w:bookmarkStart w:id="17" w:name="_Toc125988091"/>
       <w:r>
         <w:t>Aspects légau</w:t>
       </w:r>
+      <w:bookmarkEnd w:id="16"/>
+      <w:r>
+        <w:t>x</w:t>
+      </w:r>
       <w:bookmarkEnd w:id="17"/>
       <w:r>
-        <w:t>x</w:t>
+        <w:t xml:space="preserve"> </w:t>
+      </w:r>
+    </w:p>
+    <w:p>
+      <w:pPr>
+        <w:pStyle w:val="Titre2"/>
+        <w:jc w:val="both"/>
+      </w:pPr>
+      <w:bookmarkStart w:id="18" w:name="_Toc125988092"/>
+      <w:r>
+        <w:t>Application</w:t>
       </w:r>
       <w:bookmarkEnd w:id="18"/>
+    </w:p>
+    <w:p>
+      <w:pPr>
+        <w:jc w:val="both"/>
+      </w:pPr>
+      <w:r>
+        <w:t>La HEG ainsi que l’équipe de développement ne s’engage</w:t>
+      </w:r>
+      <w:r>
+        <w:t>nt</w:t>
+      </w:r>
+      <w:r>
+        <w:t xml:space="preserve"> sur </w:t>
+      </w:r>
+      <w:r>
+        <w:t>aucune responsabilité légale</w:t>
+      </w:r>
+      <w:r>
+        <w:t xml:space="preserve"> en cas de problème lié à l’exploitation de l’application.</w:t>
+      </w:r>
       <w:r>
         <w:t xml:space="preserve"> </w:t>
       </w:r>
+      <w:r>
+        <w:t xml:space="preserve">Le projet sur mandat qui lie la HEG et le mandant n’impose aucune obligation de résultat </w:t>
+      </w:r>
+      <w:r>
+        <w:t>aux termes</w:t>
+      </w:r>
+      <w:r>
+        <w:t xml:space="preserve"> du projet.</w:t>
+      </w:r>
+    </w:p>
+    <w:p>
+      <w:pPr>
+        <w:jc w:val="both"/>
+      </w:pPr>
+      <w:r>
+        <w:t>L’équipe de projet s’engage à utiliser le serveur d’hébergement uniquement dans le cadre des activités lié</w:t>
+      </w:r>
+      <w:r>
+        <w:t>e</w:t>
+      </w:r>
+      <w:r>
+        <w:t>s au développement du projet</w:t>
+      </w:r>
+      <w:r>
+        <w:t>, e</w:t>
+      </w:r>
+      <w:r>
+        <w:t>lle devra gérer</w:t>
+      </w:r>
+      <w:r>
+        <w:t xml:space="preserve"> la maintenance du site ainsi que sa santé jusqu’à la réédition du livrable finale au mandant.</w:t>
+      </w:r>
+    </w:p>
+    <w:p>
+      <w:pPr>
+        <w:jc w:val="both"/>
+      </w:pPr>
+      <w:r>
+        <w:t>Dès lors la version finale du projet livré au mandant, l’équipe de projet ne peut plus accéder au serveur d’hébergement et se libère de toute responsabilité liée à l’application.</w:t>
+      </w:r>
     </w:p>
     <w:p>
       <w:pPr>
         <w:pStyle w:val="Titre2"/>
         <w:jc w:val="both"/>
       </w:pPr>
-      <w:bookmarkStart w:id="19" w:name="_Toc125988092"/>
-      <w:r>
-        <w:t>Application</w:t>
-      </w:r>
-      <w:bookmarkEnd w:id="19"/>
-    </w:p>
-    <w:p>
-      <w:pPr>
-        <w:jc w:val="both"/>
-      </w:pPr>
-      <w:r>
-        <w:t>La HEG ainsi que l’équipe de développement ne s’engage</w:t>
-      </w:r>
-      <w:r>
-        <w:t>nt</w:t>
-      </w:r>
-      <w:r>
-        <w:t xml:space="preserve"> sur </w:t>
-      </w:r>
-      <w:r>
-        <w:t>aucune responsabilité légale</w:t>
-      </w:r>
-      <w:r>
-        <w:t xml:space="preserve"> en cas de problème lié à l’exploitation de l’application.</w:t>
-      </w:r>
-      <w:r>
-        <w:t xml:space="preserve"> </w:t>
-      </w:r>
-      <w:r>
-        <w:t xml:space="preserve">Le projet sur mandat qui lie la HEG et le mandant n’impose aucune obligation de résultat </w:t>
-      </w:r>
-      <w:r>
-        <w:t>aux termes</w:t>
-      </w:r>
-      <w:r>
-        <w:t xml:space="preserve"> du projet.</w:t>
-      </w:r>
-    </w:p>
-    <w:p>
-      <w:pPr>
-        <w:jc w:val="both"/>
-      </w:pPr>
-      <w:r>
-        <w:t>L’équipe de projet s’engage à utiliser le serveur d’hébergement uniquement dans le cadre des activités lié</w:t>
-      </w:r>
-      <w:r>
-        <w:t>e</w:t>
-      </w:r>
-      <w:r>
-        <w:t>s au développement du projet</w:t>
-      </w:r>
-      <w:r>
-        <w:t>, e</w:t>
-      </w:r>
-      <w:r>
-        <w:t>lle devra gérer</w:t>
-      </w:r>
-      <w:r>
-        <w:t xml:space="preserve"> la maintenance du site ainsi que sa santé jusqu’à la réédition du livrable finale au mandant.</w:t>
-      </w:r>
-    </w:p>
-    <w:p>
-      <w:pPr>
-        <w:jc w:val="both"/>
-      </w:pPr>
-      <w:r>
-        <w:t>Dès lors la version finale du projet livré au mandant, l’équipe de projet ne peut plus accéder au serveur d’hébergement et se libère de toute responsabilité liée à l’application.</w:t>
-      </w:r>
-    </w:p>
-    <w:p>
-      <w:pPr>
-        <w:pStyle w:val="Titre2"/>
-        <w:jc w:val="both"/>
-      </w:pPr>
-      <w:bookmarkStart w:id="20" w:name="_Toc125988093"/>
+      <w:bookmarkStart w:id="19" w:name="_Toc125988093"/>
       <w:r>
         <w:lastRenderedPageBreak/>
         <w:t>Documentation</w:t>
       </w:r>
-      <w:bookmarkEnd w:id="20"/>
+      <w:bookmarkEnd w:id="19"/>
       <w:r>
         <w:t xml:space="preserve"> </w:t>
       </w:r>
@@ -7659,15 +7532,7 @@
         <w:t>qui doivent</w:t>
       </w:r>
       <w:r>
-        <w:t xml:space="preserve"> être présent sur le site seront préparés et fourni par </w:t>
-      </w:r>
-      <w:proofErr w:type="spellStart"/>
-      <w:r>
-        <w:t>Yumytech</w:t>
-      </w:r>
-      <w:proofErr w:type="spellEnd"/>
-      <w:r>
-        <w:t xml:space="preserve">. La HEG ne s’engage pas sur de tel aspects légaux et l’équipe de </w:t>
+        <w:t xml:space="preserve"> être présent sur le site seront préparés et fourni par Yumytech. La HEG ne s’engage pas sur de tel aspects légaux et l’équipe de </w:t>
       </w:r>
       <w:r>
         <w:t>projet</w:t>
@@ -7686,8 +7551,8 @@
         <w:pStyle w:val="Titre1"/>
         <w:jc w:val="both"/>
       </w:pPr>
-      <w:bookmarkStart w:id="21" w:name="_Toc116044163"/>
-      <w:bookmarkStart w:id="22" w:name="_Toc125988094"/>
+      <w:bookmarkStart w:id="20" w:name="_Toc116044163"/>
+      <w:bookmarkStart w:id="21" w:name="_Toc125988094"/>
       <w:r>
         <w:lastRenderedPageBreak/>
         <w:t>Choi</w:t>
@@ -7698,19 +7563,19 @@
       <w:r>
         <w:t xml:space="preserve"> des technologies</w:t>
       </w:r>
+      <w:bookmarkEnd w:id="20"/>
       <w:bookmarkEnd w:id="21"/>
+    </w:p>
+    <w:p>
+      <w:pPr>
+        <w:pStyle w:val="Titre2"/>
+        <w:jc w:val="both"/>
+      </w:pPr>
+      <w:bookmarkStart w:id="22" w:name="_Toc125988095"/>
+      <w:r>
+        <w:t>Conception du projet</w:t>
+      </w:r>
       <w:bookmarkEnd w:id="22"/>
-    </w:p>
-    <w:p>
-      <w:pPr>
-        <w:pStyle w:val="Titre2"/>
-        <w:jc w:val="both"/>
-      </w:pPr>
-      <w:bookmarkStart w:id="23" w:name="_Toc125988095"/>
-      <w:r>
-        <w:t>Conception du projet</w:t>
-      </w:r>
-      <w:bookmarkEnd w:id="23"/>
     </w:p>
     <w:p>
       <w:pPr>
@@ -7933,101 +7798,87 @@
         <w:pStyle w:val="Titre2"/>
         <w:jc w:val="both"/>
       </w:pPr>
-      <w:bookmarkStart w:id="24" w:name="_Toc125988096"/>
+      <w:bookmarkStart w:id="23" w:name="_Toc125988096"/>
       <w:r>
         <w:t>Technologies</w:t>
       </w:r>
       <w:r>
         <w:t xml:space="preserve"> de développement</w:t>
       </w:r>
+      <w:bookmarkEnd w:id="23"/>
+    </w:p>
+    <w:p>
+      <w:pPr>
+        <w:jc w:val="both"/>
+      </w:pPr>
+      <w:r>
+        <w:t>Le mandant</w:t>
+      </w:r>
+      <w:r>
+        <w:t xml:space="preserve"> nous </w:t>
+      </w:r>
+      <w:r>
+        <w:t>a</w:t>
+      </w:r>
+      <w:r>
+        <w:t xml:space="preserve"> proposé d’utiliser une technologie de type PHP ou </w:t>
+      </w:r>
+      <w:r>
+        <w:t>React.js</w:t>
+      </w:r>
+      <w:r>
+        <w:t>.</w:t>
+      </w:r>
+      <w:r>
+        <w:t xml:space="preserve"> </w:t>
+      </w:r>
+      <w:r>
+        <w:t>Ce n’est qu’une proposition</w:t>
+      </w:r>
+      <w:r>
+        <w:t>,</w:t>
+      </w:r>
+      <w:r>
+        <w:t xml:space="preserve"> mais il tien</w:t>
+      </w:r>
+      <w:r>
+        <w:t>t</w:t>
+      </w:r>
+      <w:r>
+        <w:t xml:space="preserve"> à pavé le chemin pour un possible déploiement de l’application sur </w:t>
+      </w:r>
+      <w:r>
+        <w:t>mobile. Il est donc important de prendre en compte cette contrainte pour notre proposition de technologies de développement.</w:t>
+      </w:r>
+    </w:p>
+    <w:p>
+      <w:pPr>
+        <w:pStyle w:val="Titre3"/>
+        <w:jc w:val="both"/>
+        <w:rPr>
+          <w:lang w:val="fr-CH"/>
+        </w:rPr>
+      </w:pPr>
+      <w:bookmarkStart w:id="24" w:name="_Toc125988097"/>
+      <w:r>
+        <w:rPr>
+          <w:lang w:val="fr-CH"/>
+        </w:rPr>
+        <w:t>React</w:t>
+      </w:r>
+      <w:r>
+        <w:rPr>
+          <w:lang w:val="fr-CH"/>
+        </w:rPr>
+        <w:t>.js</w:t>
+      </w:r>
+      <w:r>
+        <w:rPr>
+          <w:lang w:val="fr-CH"/>
+        </w:rPr>
+        <w:t xml:space="preserve"> (Front-end)</w:t>
+      </w:r>
       <w:bookmarkEnd w:id="24"/>
-    </w:p>
-    <w:p>
-      <w:pPr>
-        <w:jc w:val="both"/>
-      </w:pPr>
-      <w:r>
-        <w:t>Le mandant</w:t>
-      </w:r>
-      <w:r>
-        <w:t xml:space="preserve"> nous </w:t>
-      </w:r>
-      <w:r>
-        <w:t>a</w:t>
-      </w:r>
-      <w:r>
-        <w:t xml:space="preserve"> proposé d’utiliser une technologie de type PHP ou </w:t>
-      </w:r>
-      <w:r>
-        <w:t>React.js</w:t>
-      </w:r>
-      <w:r>
-        <w:t>.</w:t>
-      </w:r>
-      <w:r>
-        <w:t xml:space="preserve"> </w:t>
-      </w:r>
-      <w:r>
-        <w:t>Ce n’est qu’une proposition</w:t>
-      </w:r>
-      <w:r>
-        <w:t>,</w:t>
-      </w:r>
-      <w:r>
-        <w:t xml:space="preserve"> mais il tien</w:t>
-      </w:r>
-      <w:r>
-        <w:t>t</w:t>
-      </w:r>
-      <w:r>
-        <w:t xml:space="preserve"> à pavé le chemin pour un possible déploiement de l’application sur </w:t>
-      </w:r>
-      <w:r>
-        <w:t>mobile. Il est donc important de prendre en compte cette contrainte pour notre proposition de technologies de développement.</w:t>
-      </w:r>
-    </w:p>
-    <w:p>
-      <w:pPr>
-        <w:pStyle w:val="Titre3"/>
-        <w:jc w:val="both"/>
-        <w:rPr>
-          <w:lang w:val="fr-CH"/>
-        </w:rPr>
-      </w:pPr>
-      <w:bookmarkStart w:id="25" w:name="_Toc125988097"/>
-      <w:r>
-        <w:rPr>
-          <w:lang w:val="fr-CH"/>
-        </w:rPr>
-        <w:t>React</w:t>
-      </w:r>
-      <w:r>
-        <w:rPr>
-          <w:lang w:val="fr-CH"/>
-        </w:rPr>
-        <w:t>.js</w:t>
-      </w:r>
-      <w:r>
-        <w:rPr>
-          <w:lang w:val="fr-CH"/>
-        </w:rPr>
-        <w:t xml:space="preserve"> (</w:t>
-      </w:r>
-      <w:proofErr w:type="spellStart"/>
-      <w:r>
-        <w:rPr>
-          <w:lang w:val="fr-CH"/>
-        </w:rPr>
-        <w:t>Front-end</w:t>
-      </w:r>
-      <w:proofErr w:type="spellEnd"/>
-      <w:r>
-        <w:rPr>
-          <w:lang w:val="fr-CH"/>
-        </w:rPr>
-        <w:t>)</w:t>
-      </w:r>
-      <w:bookmarkEnd w:id="25"/>
     </w:p>
     <w:p>
       <w:pPr>
@@ -8191,26 +8042,13 @@
         <w:jc w:val="both"/>
       </w:pPr>
       <w:r>
-        <w:t xml:space="preserve">Selon un recensement effectué par </w:t>
-      </w:r>
-      <w:proofErr w:type="spellStart"/>
-      <w:r>
-        <w:t>Stackoverflow</w:t>
-      </w:r>
-      <w:proofErr w:type="spellEnd"/>
+        <w:t>Selon un recensement effectué par Stackoverflow</w:t>
+      </w:r>
       <w:r>
         <w:t xml:space="preserve"> </w:t>
       </w:r>
       <w:r>
-        <w:t xml:space="preserve">en 2021, React.js est le </w:t>
-      </w:r>
-      <w:proofErr w:type="spellStart"/>
-      <w:r>
-        <w:t>framework</w:t>
-      </w:r>
-      <w:proofErr w:type="spellEnd"/>
-      <w:r>
-        <w:t xml:space="preserve"> le plus populaire sur le </w:t>
+        <w:t xml:space="preserve">en 2021, React.js est le framework le plus populaire sur le </w:t>
       </w:r>
       <w:r>
         <w:t>Web</w:t>
@@ -8283,8 +8121,8 @@
         <w:pStyle w:val="Titre3"/>
         <w:jc w:val="both"/>
       </w:pPr>
-      <w:bookmarkStart w:id="26" w:name="_Toc122507574"/>
-      <w:bookmarkStart w:id="27" w:name="_Toc125988098"/>
+      <w:bookmarkStart w:id="25" w:name="_Toc122507574"/>
+      <w:bookmarkStart w:id="26" w:name="_Toc125988098"/>
       <w:r>
         <w:rPr>
           <w:noProof/>
@@ -8352,8 +8190,8 @@
           </wp:anchor>
         </w:drawing>
       </w:r>
+      <w:bookmarkEnd w:id="25"/>
       <w:bookmarkEnd w:id="26"/>
-      <w:bookmarkEnd w:id="27"/>
     </w:p>
     <w:p>
       <w:pPr>
@@ -8444,8 +8282,8 @@
         <w:pStyle w:val="Titre3"/>
         <w:jc w:val="both"/>
       </w:pPr>
-      <w:bookmarkStart w:id="28" w:name="_Toc122507575"/>
-      <w:bookmarkStart w:id="29" w:name="_Toc125988099"/>
+      <w:bookmarkStart w:id="27" w:name="_Toc122507575"/>
+      <w:bookmarkStart w:id="28" w:name="_Toc125988099"/>
       <w:r>
         <w:rPr>
           <w:noProof/>
@@ -8526,21 +8364,7 @@
                               <w:rPr>
                                 <w:lang w:val="en-GB"/>
                               </w:rPr>
-                              <w:t xml:space="preserve"> - </w:t>
-                            </w:r>
-                            <w:proofErr w:type="spellStart"/>
-                            <w:r>
-                              <w:rPr>
-                                <w:lang w:val="en-GB"/>
-                              </w:rPr>
-                              <w:t>Stackoverflow</w:t>
-                            </w:r>
-                            <w:proofErr w:type="spellEnd"/>
-                            <w:r>
-                              <w:rPr>
-                                <w:lang w:val="en-GB"/>
-                              </w:rPr>
-                              <w:t xml:space="preserve"> 2021 Developer Survey – Most Popular Web Frameworks https://insights.stackoverflow.com/survey/2021#section-most-popular-technologies-web-frameworks</w:t>
+                              <w:t xml:space="preserve"> - Stackoverflow 2021 Developer Survey – Most Popular Web Frameworks https://insights.stackoverflow.com/survey/2021#section-most-popular-technologies-web-frameworks</w:t>
                             </w:r>
                           </w:p>
                         </w:txbxContent>
@@ -8607,21 +8431,7 @@
                         <w:rPr>
                           <w:lang w:val="en-GB"/>
                         </w:rPr>
-                        <w:t xml:space="preserve"> - </w:t>
-                      </w:r>
-                      <w:proofErr w:type="spellStart"/>
-                      <w:r>
-                        <w:rPr>
-                          <w:lang w:val="en-GB"/>
-                        </w:rPr>
-                        <w:t>Stackoverflow</w:t>
-                      </w:r>
-                      <w:proofErr w:type="spellEnd"/>
-                      <w:r>
-                        <w:rPr>
-                          <w:lang w:val="en-GB"/>
-                        </w:rPr>
-                        <w:t xml:space="preserve"> 2021 Developer Survey – Most Popular Web Frameworks https://insights.stackoverflow.com/survey/2021#section-most-popular-technologies-web-frameworks</w:t>
+                        <w:t xml:space="preserve"> - Stackoverflow 2021 Developer Survey – Most Popular Web Frameworks https://insights.stackoverflow.com/survey/2021#section-most-popular-technologies-web-frameworks</w:t>
                       </w:r>
                     </w:p>
                   </w:txbxContent>
@@ -8632,43 +8442,35 @@
           </mc:Fallback>
         </mc:AlternateContent>
       </w:r>
+      <w:bookmarkEnd w:id="27"/>
       <w:bookmarkEnd w:id="28"/>
+    </w:p>
+    <w:p>
+      <w:pPr>
+        <w:pStyle w:val="Titre3"/>
+        <w:jc w:val="both"/>
+      </w:pPr>
+    </w:p>
+    <w:p/>
+    <w:p>
+      <w:pPr>
+        <w:pStyle w:val="Titre3"/>
+        <w:jc w:val="both"/>
+      </w:pPr>
+      <w:bookmarkStart w:id="29" w:name="_Toc125988100"/>
+      <w:r>
+        <w:t>Sym</w:t>
+      </w:r>
+      <w:r>
+        <w:t>f</w:t>
+      </w:r>
+      <w:r>
+        <w:t>ony</w:t>
+      </w:r>
+      <w:r>
+        <w:t xml:space="preserve"> (Back-end)</w:t>
+      </w:r>
       <w:bookmarkEnd w:id="29"/>
-    </w:p>
-    <w:p>
-      <w:pPr>
-        <w:pStyle w:val="Titre3"/>
-        <w:jc w:val="both"/>
-      </w:pPr>
-    </w:p>
-    <w:p/>
-    <w:p>
-      <w:pPr>
-        <w:pStyle w:val="Titre3"/>
-        <w:jc w:val="both"/>
-      </w:pPr>
-      <w:bookmarkStart w:id="30" w:name="_Toc125988100"/>
-      <w:r>
-        <w:t>Sym</w:t>
-      </w:r>
-      <w:r>
-        <w:t>f</w:t>
-      </w:r>
-      <w:r>
-        <w:t>ony</w:t>
-      </w:r>
-      <w:r>
-        <w:t xml:space="preserve"> (</w:t>
-      </w:r>
-      <w:proofErr w:type="spellStart"/>
-      <w:r>
-        <w:t>Back-end</w:t>
-      </w:r>
-      <w:proofErr w:type="spellEnd"/>
-      <w:r>
-        <w:t>)</w:t>
-      </w:r>
-      <w:bookmarkEnd w:id="30"/>
     </w:p>
     <w:p>
       <w:pPr>
@@ -8692,7 +8494,6 @@
         </w:rPr>
         <w:t xml:space="preserve"> un </w:t>
       </w:r>
-      <w:proofErr w:type="spellStart"/>
       <w:r>
         <w:rPr>
           <w:rFonts w:cstheme="minorHAnsi"/>
@@ -8700,7 +8501,6 @@
         </w:rPr>
         <w:t>framework</w:t>
       </w:r>
-      <w:proofErr w:type="spellEnd"/>
       <w:r>
         <w:rPr>
           <w:rFonts w:cstheme="minorHAnsi"/>
@@ -8748,67 +8548,35 @@
           <w:rFonts w:cstheme="minorHAnsi"/>
           <w:color w:val="000000" w:themeColor="text1"/>
         </w:rPr>
-        <w:t xml:space="preserve">Symfony est fortement influencé par les </w:t>
-      </w:r>
-      <w:proofErr w:type="spellStart"/>
+        <w:t xml:space="preserve">Symfony est fortement influencé par les frameworks d'applications </w:t>
+      </w:r>
       <w:r>
         <w:rPr>
           <w:rFonts w:cstheme="minorHAnsi"/>
           <w:color w:val="000000" w:themeColor="text1"/>
         </w:rPr>
-        <w:t>frameworks</w:t>
-      </w:r>
-      <w:proofErr w:type="spellEnd"/>
+        <w:t>W</w:t>
+      </w:r>
       <w:r>
         <w:rPr>
           <w:rFonts w:cstheme="minorHAnsi"/>
           <w:color w:val="000000" w:themeColor="text1"/>
         </w:rPr>
-        <w:t xml:space="preserve"> d'applications </w:t>
+        <w:t>eb Ruby on Rails, Django et Spring. De nombreux projets open</w:t>
       </w:r>
       <w:r>
         <w:rPr>
           <w:rFonts w:cstheme="minorHAnsi"/>
           <w:color w:val="000000" w:themeColor="text1"/>
         </w:rPr>
-        <w:t>W</w:t>
+        <w:t xml:space="preserve"> </w:t>
       </w:r>
       <w:r>
         <w:rPr>
           <w:rFonts w:cstheme="minorHAnsi"/>
           <w:color w:val="000000" w:themeColor="text1"/>
         </w:rPr>
-        <w:t>eb Ruby on Rails, Django et Spring. De nombreux projets open</w:t>
-      </w:r>
-      <w:r>
-        <w:rPr>
-          <w:rFonts w:cstheme="minorHAnsi"/>
-          <w:color w:val="000000" w:themeColor="text1"/>
-        </w:rPr>
-        <w:t xml:space="preserve"> </w:t>
-      </w:r>
-      <w:r>
-        <w:rPr>
-          <w:rFonts w:cstheme="minorHAnsi"/>
-          <w:color w:val="000000" w:themeColor="text1"/>
-        </w:rPr>
-        <w:t xml:space="preserve">source, dont Composer, Drupal et </w:t>
-      </w:r>
-      <w:proofErr w:type="spellStart"/>
-      <w:r>
-        <w:rPr>
-          <w:rFonts w:cstheme="minorHAnsi"/>
-          <w:color w:val="000000" w:themeColor="text1"/>
-        </w:rPr>
-        <w:t>phpBB</w:t>
-      </w:r>
-      <w:proofErr w:type="spellEnd"/>
-      <w:r>
-        <w:rPr>
-          <w:rFonts w:cstheme="minorHAnsi"/>
-          <w:color w:val="000000" w:themeColor="text1"/>
-        </w:rPr>
-        <w:t>, utilisent ses composants.</w:t>
+        <w:t>source, dont Composer, Drupal et phpBB, utilisent ses composants.</w:t>
       </w:r>
       <w:r>
         <w:rPr>
@@ -9087,31 +8855,7 @@
         <w:t>un</w:t>
       </w:r>
       <w:r>
-        <w:t xml:space="preserve"> rapport indépendant, Symfony a eu plus de contributeurs que tout autre </w:t>
-      </w:r>
-      <w:proofErr w:type="spellStart"/>
-      <w:r>
-        <w:t>framework</w:t>
-      </w:r>
-      <w:proofErr w:type="spellEnd"/>
-      <w:r>
-        <w:t xml:space="preserve"> backend, dépassant non seulement tous les </w:t>
-      </w:r>
-      <w:proofErr w:type="spellStart"/>
-      <w:r>
-        <w:t>frameworks</w:t>
-      </w:r>
-      <w:proofErr w:type="spellEnd"/>
-      <w:r>
-        <w:t xml:space="preserve"> PHP, mais aussi tous les </w:t>
-      </w:r>
-      <w:proofErr w:type="spellStart"/>
-      <w:r>
-        <w:t>frameworks</w:t>
-      </w:r>
-      <w:proofErr w:type="spellEnd"/>
-      <w:r>
-        <w:t xml:space="preserve"> backend de toutes les technologies</w:t>
+        <w:t xml:space="preserve"> rapport indépendant, Symfony a eu plus de contributeurs que tout autre framework backend, dépassant non seulement tous les frameworks PHP, mais aussi tous les frameworks backend de toutes les technologies</w:t>
       </w:r>
       <w:r>
         <w:t>.</w:t>
@@ -9179,23 +8923,7 @@
         <w:t xml:space="preserve">. Ils </w:t>
       </w:r>
       <w:r>
-        <w:t xml:space="preserve">peuvent également être utilisés exclusivement dans d'autres </w:t>
-      </w:r>
-      <w:proofErr w:type="spellStart"/>
-      <w:r>
-        <w:t>frameworks</w:t>
-      </w:r>
-      <w:proofErr w:type="spellEnd"/>
-      <w:r>
-        <w:t xml:space="preserve"> (par exemple, </w:t>
-      </w:r>
-      <w:proofErr w:type="spellStart"/>
-      <w:r>
-        <w:t>Laravel</w:t>
-      </w:r>
-      <w:proofErr w:type="spellEnd"/>
-      <w:r>
-        <w:t>) ou dans des solutions PHP simples.</w:t>
+        <w:t>peuvent également être utilisés exclusivement dans d'autres frameworks (par exemple, Laravel) ou dans des solutions PHP simples.</w:t>
       </w:r>
     </w:p>
     <w:p>
@@ -9203,25 +8931,12 @@
         <w:pStyle w:val="Titre3"/>
         <w:jc w:val="both"/>
       </w:pPr>
-      <w:bookmarkStart w:id="31" w:name="_Toc125988101"/>
-      <w:proofErr w:type="spellStart"/>
+      <w:bookmarkStart w:id="30" w:name="_Toc125988101"/>
       <w:r>
         <w:lastRenderedPageBreak/>
-        <w:t>Laravel</w:t>
-      </w:r>
-      <w:proofErr w:type="spellEnd"/>
-      <w:r>
-        <w:t xml:space="preserve"> (</w:t>
-      </w:r>
-      <w:proofErr w:type="spellStart"/>
-      <w:r>
-        <w:t>Back-end</w:t>
-      </w:r>
-      <w:proofErr w:type="spellEnd"/>
-      <w:r>
-        <w:t>)</w:t>
-      </w:r>
-      <w:bookmarkEnd w:id="31"/>
+        <w:t>Laravel (Back-end)</w:t>
+      </w:r>
+      <w:bookmarkEnd w:id="30"/>
     </w:p>
     <w:p>
       <w:pPr>
@@ -9431,21 +9146,8 @@
           </wp:anchor>
         </w:drawing>
       </w:r>
-      <w:proofErr w:type="spellStart"/>
-      <w:r>
-        <w:t>Laravel</w:t>
-      </w:r>
-      <w:proofErr w:type="spellEnd"/>
-      <w:r>
-        <w:t xml:space="preserve"> est également un </w:t>
-      </w:r>
-      <w:proofErr w:type="spellStart"/>
-      <w:r>
-        <w:t>framework</w:t>
-      </w:r>
-      <w:proofErr w:type="spellEnd"/>
-      <w:r>
-        <w:t xml:space="preserve"> PHP</w:t>
+      <w:r>
+        <w:t>Laravel est également un framework PHP</w:t>
       </w:r>
       <w:r>
         <w:t xml:space="preserve"> open source</w:t>
@@ -9457,70 +9159,52 @@
         <w:t xml:space="preserve">. Cependant, </w:t>
       </w:r>
       <w:r>
-        <w:t xml:space="preserve">c’est un </w:t>
-      </w:r>
-      <w:proofErr w:type="spellStart"/>
-      <w:r>
-        <w:t>framework</w:t>
-      </w:r>
-      <w:proofErr w:type="spellEnd"/>
+        <w:t xml:space="preserve">c’est un framework </w:t>
+      </w:r>
+      <w:r>
+        <w:t xml:space="preserve">qui est </w:t>
+      </w:r>
+      <w:r>
+        <w:t xml:space="preserve">beaucoup plus léger </w:t>
+      </w:r>
+      <w:r>
+        <w:t xml:space="preserve">en </w:t>
+      </w:r>
+      <w:r>
+        <w:t>termes</w:t>
+      </w:r>
+      <w:r>
+        <w:t xml:space="preserve"> d’</w:t>
+      </w:r>
+      <w:r>
+        <w:t>architecture</w:t>
+      </w:r>
+      <w:r>
+        <w:t>. De plus, il s’inspire d’autre</w:t>
+      </w:r>
+      <w:r>
+        <w:t>s frameworks</w:t>
+      </w:r>
       <w:r>
         <w:t xml:space="preserve"> </w:t>
       </w:r>
       <w:r>
-        <w:t xml:space="preserve">qui est </w:t>
-      </w:r>
-      <w:r>
-        <w:t xml:space="preserve">beaucoup plus léger </w:t>
-      </w:r>
-      <w:r>
-        <w:t xml:space="preserve">en </w:t>
-      </w:r>
-      <w:r>
-        <w:t>termes</w:t>
-      </w:r>
-      <w:r>
-        <w:t xml:space="preserve"> d’</w:t>
-      </w:r>
-      <w:r>
-        <w:t>architecture</w:t>
-      </w:r>
-      <w:r>
-        <w:t>. De plus, il s’inspire d’autre</w:t>
-      </w:r>
-      <w:r>
-        <w:t xml:space="preserve">s </w:t>
-      </w:r>
-      <w:proofErr w:type="spellStart"/>
-      <w:r>
-        <w:t>frameworks</w:t>
-      </w:r>
-      <w:proofErr w:type="spellEnd"/>
+        <w:t xml:space="preserve">et prend </w:t>
+      </w:r>
+      <w:r>
+        <w:t>le meilleur</w:t>
+      </w:r>
+      <w:r>
+        <w:t xml:space="preserve"> de </w:t>
+      </w:r>
+      <w:r>
+        <w:t>ce qui existe dans ceux-ci.</w:t>
+      </w:r>
       <w:r>
         <w:t xml:space="preserve"> </w:t>
       </w:r>
       <w:r>
-        <w:t xml:space="preserve">et prend </w:t>
-      </w:r>
-      <w:r>
-        <w:t>le meilleur</w:t>
-      </w:r>
-      <w:r>
-        <w:t xml:space="preserve"> de </w:t>
-      </w:r>
-      <w:r>
-        <w:t>ce qui existe dans ceux-ci.</w:t>
-      </w:r>
-      <w:r>
-        <w:t xml:space="preserve"> </w:t>
-      </w:r>
-      <w:proofErr w:type="spellStart"/>
-      <w:r>
-        <w:t>Laravel</w:t>
-      </w:r>
-      <w:proofErr w:type="spellEnd"/>
-      <w:r>
-        <w:t xml:space="preserve"> est accessible à tous</w:t>
+        <w:t>Laravel est accessible à tous</w:t>
       </w:r>
       <w:r>
         <w:t xml:space="preserve">, il </w:t>
@@ -9578,23 +9262,7 @@
         <w:t>Ce qui fait la fo</w:t>
       </w:r>
       <w:r>
-        <w:t xml:space="preserve">rce principale de ce </w:t>
-      </w:r>
-      <w:proofErr w:type="spellStart"/>
-      <w:r>
-        <w:t>framework</w:t>
-      </w:r>
-      <w:proofErr w:type="spellEnd"/>
-      <w:r>
-        <w:t xml:space="preserve"> et ce qui place ce </w:t>
-      </w:r>
-      <w:proofErr w:type="spellStart"/>
-      <w:r>
-        <w:t>framework</w:t>
-      </w:r>
-      <w:proofErr w:type="spellEnd"/>
-      <w:r>
-        <w:t xml:space="preserve"> au rang de numéro 1</w:t>
+        <w:t>rce principale de ce framework et ce qui place ce framework au rang de numéro 1</w:t>
       </w:r>
       <w:r>
         <w:t xml:space="preserve"> est la facilité avec laquelle </w:t>
@@ -9614,13 +9282,8 @@
       <w:r>
         <w:t xml:space="preserve">ent </w:t>
       </w:r>
-      <w:proofErr w:type="spellStart"/>
-      <w:r>
-        <w:t>Laravel</w:t>
-      </w:r>
-      <w:proofErr w:type="spellEnd"/>
-      <w:r>
-        <w:t xml:space="preserve"> tout en haut d</w:t>
+      <w:r>
+        <w:t>Laravel tout en haut d</w:t>
       </w:r>
       <w:r>
         <w:t>u podium</w:t>
@@ -9654,13 +9317,8 @@
       <w:r>
         <w:t xml:space="preserve">, </w:t>
       </w:r>
-      <w:proofErr w:type="spellStart"/>
-      <w:r>
-        <w:t>Laravel</w:t>
-      </w:r>
-      <w:proofErr w:type="spellEnd"/>
-      <w:r>
-        <w:t xml:space="preserve"> est </w:t>
+      <w:r>
+        <w:t xml:space="preserve">Laravel est </w:t>
       </w:r>
       <w:r>
         <w:t xml:space="preserve">présent </w:t>
@@ -9669,29 +9327,13 @@
         <w:t>dans les statistiques concernant</w:t>
       </w:r>
       <w:r>
-        <w:t xml:space="preserve"> les </w:t>
-      </w:r>
-      <w:proofErr w:type="spellStart"/>
-      <w:r>
-        <w:t>frameworks</w:t>
-      </w:r>
-      <w:proofErr w:type="spellEnd"/>
-      <w:r>
-        <w:t xml:space="preserve"> </w:t>
+        <w:t xml:space="preserve"> les frameworks </w:t>
       </w:r>
       <w:r>
         <w:t xml:space="preserve">les plus populaires tandis que Symfony n’y figure pas. </w:t>
       </w:r>
       <w:r>
-        <w:t xml:space="preserve">Nous pouvons également voir que sur la figure n°2, </w:t>
-      </w:r>
-      <w:proofErr w:type="spellStart"/>
-      <w:r>
-        <w:t>Laravel</w:t>
-      </w:r>
-      <w:proofErr w:type="spellEnd"/>
-      <w:r>
-        <w:t xml:space="preserve"> est positionné à la </w:t>
+        <w:t xml:space="preserve">Nous pouvons également voir que sur la figure n°2, Laravel est positionné à la </w:t>
       </w:r>
       <w:r>
         <w:t>3</w:t>
@@ -9935,29 +9577,13 @@
         <w:t>qu</w:t>
       </w:r>
       <w:r>
-        <w:t xml:space="preserve">e </w:t>
-      </w:r>
-      <w:proofErr w:type="spellStart"/>
-      <w:r>
-        <w:t>Laravel</w:t>
-      </w:r>
-      <w:proofErr w:type="spellEnd"/>
-      <w:r>
-        <w:t xml:space="preserve"> </w:t>
+        <w:t xml:space="preserve">e Laravel </w:t>
       </w:r>
       <w:r>
         <w:t xml:space="preserve">est </w:t>
       </w:r>
       <w:r>
-        <w:t xml:space="preserve">le </w:t>
-      </w:r>
-      <w:proofErr w:type="spellStart"/>
-      <w:r>
-        <w:t>framework</w:t>
-      </w:r>
-      <w:proofErr w:type="spellEnd"/>
-      <w:r>
-        <w:t xml:space="preserve"> le plus utilisé</w:t>
+        <w:t>le framework le plus utilisé</w:t>
       </w:r>
       <w:r>
         <w:t xml:space="preserve"> dans des projets en 2021-2022</w:t>
@@ -9974,15 +9600,7 @@
         <w:jc w:val="both"/>
       </w:pPr>
       <w:r>
-        <w:t xml:space="preserve">C’est le </w:t>
-      </w:r>
-      <w:proofErr w:type="spellStart"/>
-      <w:r>
-        <w:t>framework</w:t>
-      </w:r>
-      <w:proofErr w:type="spellEnd"/>
-      <w:r>
-        <w:t xml:space="preserve"> qui est le plus </w:t>
+        <w:t xml:space="preserve">C’est le framework qui est le plus </w:t>
       </w:r>
       <w:r>
         <w:t xml:space="preserve">pratique </w:t>
@@ -10003,15 +9621,7 @@
         <w:t xml:space="preserve"> la collaboration avec notre mandant Yumytech. </w:t>
       </w:r>
       <w:r>
-        <w:t xml:space="preserve">Avec ce type de </w:t>
-      </w:r>
-      <w:proofErr w:type="spellStart"/>
-      <w:r>
-        <w:t>framework</w:t>
-      </w:r>
-      <w:proofErr w:type="spellEnd"/>
-      <w:r>
-        <w:t xml:space="preserve"> aussi largement utilisé</w:t>
+        <w:t>Avec ce type de framework aussi largement utilisé</w:t>
       </w:r>
       <w:r>
         <w:t xml:space="preserve"> et </w:t>
@@ -10057,20 +9667,15 @@
         <w:pStyle w:val="Titre3"/>
         <w:jc w:val="both"/>
       </w:pPr>
-      <w:bookmarkStart w:id="32" w:name="_Toc125988102"/>
+      <w:bookmarkStart w:id="31" w:name="_Toc125988102"/>
       <w:r>
         <w:lastRenderedPageBreak/>
         <w:t>Conclusion</w:t>
       </w:r>
       <w:r>
-        <w:t xml:space="preserve"> : </w:t>
-      </w:r>
-      <w:proofErr w:type="spellStart"/>
-      <w:r>
-        <w:t>Laravel</w:t>
-      </w:r>
-      <w:bookmarkEnd w:id="32"/>
-      <w:proofErr w:type="spellEnd"/>
+        <w:t> : Laravel</w:t>
+      </w:r>
+      <w:bookmarkEnd w:id="31"/>
     </w:p>
     <w:p>
       <w:pPr>
@@ -10080,104 +9685,80 @@
         <w:t>L’</w:t>
       </w:r>
       <w:r>
-        <w:t xml:space="preserve">usage d’un </w:t>
-      </w:r>
-      <w:proofErr w:type="spellStart"/>
-      <w:r>
-        <w:t>framework</w:t>
-      </w:r>
-      <w:proofErr w:type="spellEnd"/>
+        <w:t xml:space="preserve">usage d’un framework </w:t>
+      </w:r>
+      <w:r>
+        <w:t xml:space="preserve">tel que Laravel </w:t>
+      </w:r>
+      <w:r>
+        <w:t>est un excellent moyen de développer rapidement et facilement des applications</w:t>
+      </w:r>
+      <w:r>
+        <w:t>.</w:t>
+      </w:r>
+      <w:r>
+        <w:t xml:space="preserve"> C’est un outil qui </w:t>
+      </w:r>
+      <w:r>
+        <w:t xml:space="preserve">offre </w:t>
+      </w:r>
+      <w:r>
+        <w:t xml:space="preserve">de super </w:t>
+      </w:r>
+      <w:r>
+        <w:t>composants</w:t>
+      </w:r>
+      <w:r>
+        <w:t xml:space="preserve"> et fonctionnalités qui facilite</w:t>
+      </w:r>
+      <w:r>
+        <w:t>nt</w:t>
+      </w:r>
       <w:r>
         <w:t xml:space="preserve"> </w:t>
       </w:r>
       <w:r>
-        <w:t xml:space="preserve">tel que </w:t>
-      </w:r>
-      <w:proofErr w:type="spellStart"/>
-      <w:r>
-        <w:t>Laravel</w:t>
-      </w:r>
-      <w:proofErr w:type="spellEnd"/>
-      <w:r>
-        <w:t xml:space="preserve"> </w:t>
-      </w:r>
-      <w:r>
-        <w:t>est un excellent moyen de développer rapidement et facilement des applications</w:t>
+        <w:t xml:space="preserve">grandement </w:t>
+      </w:r>
+      <w:r>
+        <w:t>la construction d’applications web.</w:t>
+      </w:r>
+      <w:r>
+        <w:t xml:space="preserve"> De plus, les applications créées </w:t>
+      </w:r>
+      <w:r>
+        <w:t xml:space="preserve">avec ce framework </w:t>
+      </w:r>
+      <w:r>
+        <w:t xml:space="preserve">sont sécurisées et </w:t>
+      </w:r>
+      <w:r>
+        <w:t xml:space="preserve">très </w:t>
+      </w:r>
+      <w:r>
+        <w:t>performantes</w:t>
+      </w:r>
+      <w:r>
+        <w:t xml:space="preserve">, il </w:t>
+      </w:r>
+      <w:r>
+        <w:t>très bien documenté</w:t>
+      </w:r>
+      <w:r>
+        <w:t xml:space="preserve"> ce qui fait de lui un outil qui est facile à apprendre et à prendre en main</w:t>
+      </w:r>
+      <w:r>
+        <w:t xml:space="preserve">. Il possède aussi une communauté de grande ampleur ce qui peut être un réel avantage quand </w:t>
+      </w:r>
+      <w:r>
+        <w:t>on recherche des informations</w:t>
+      </w:r>
+      <w:r>
+        <w:t xml:space="preserve"> ou des solutions</w:t>
       </w:r>
       <w:r>
         <w:t>.</w:t>
       </w:r>
-      <w:r>
-        <w:t xml:space="preserve"> C’est un outil qui </w:t>
-      </w:r>
-      <w:r>
-        <w:t xml:space="preserve">offre </w:t>
-      </w:r>
-      <w:r>
-        <w:t xml:space="preserve">de super </w:t>
-      </w:r>
-      <w:r>
-        <w:t>composants</w:t>
-      </w:r>
-      <w:r>
-        <w:t xml:space="preserve"> et fonctionnalités qui facilite</w:t>
-      </w:r>
-      <w:r>
-        <w:t>nt</w:t>
-      </w:r>
-      <w:r>
-        <w:t xml:space="preserve"> </w:t>
-      </w:r>
-      <w:r>
-        <w:t xml:space="preserve">grandement </w:t>
-      </w:r>
-      <w:r>
-        <w:t>la construction d’applications web.</w:t>
-      </w:r>
-      <w:r>
-        <w:t xml:space="preserve"> De plus, les applications créées </w:t>
-      </w:r>
-      <w:r>
-        <w:t xml:space="preserve">avec ce </w:t>
-      </w:r>
-      <w:proofErr w:type="spellStart"/>
-      <w:r>
-        <w:t>framework</w:t>
-      </w:r>
-      <w:proofErr w:type="spellEnd"/>
-      <w:r>
-        <w:t xml:space="preserve"> </w:t>
-      </w:r>
-      <w:r>
-        <w:t xml:space="preserve">sont sécurisées et </w:t>
-      </w:r>
-      <w:r>
-        <w:t xml:space="preserve">très </w:t>
-      </w:r>
-      <w:r>
-        <w:t>performantes</w:t>
-      </w:r>
-      <w:r>
-        <w:t xml:space="preserve">, il </w:t>
-      </w:r>
-      <w:r>
-        <w:t>très bien documenté</w:t>
-      </w:r>
-      <w:r>
-        <w:t xml:space="preserve"> ce qui fait de lui un outil qui est facile à apprendre et à prendre en main</w:t>
-      </w:r>
-      <w:r>
-        <w:t xml:space="preserve">. Il possède aussi une communauté de grande ampleur ce qui peut être un réel avantage quand </w:t>
-      </w:r>
-      <w:r>
-        <w:t>on recherche des informations</w:t>
-      </w:r>
-      <w:r>
-        <w:t xml:space="preserve"> ou des solutions</w:t>
-      </w:r>
-      <w:r>
-        <w:t>.</w:t>
-      </w:r>
     </w:p>
     <w:p>
       <w:pPr>
@@ -10186,13 +9767,8 @@
       <w:r>
         <w:t xml:space="preserve">Le fait que </w:t>
       </w:r>
-      <w:proofErr w:type="spellStart"/>
-      <w:r>
-        <w:t>Laravel</w:t>
-      </w:r>
-      <w:proofErr w:type="spellEnd"/>
-      <w:r>
-        <w:t xml:space="preserve"> pren</w:t>
+      <w:r>
+        <w:t>Laravel pren</w:t>
       </w:r>
       <w:r>
         <w:t>ne</w:t>
@@ -10250,50 +9826,34 @@
           <w:rFonts w:cstheme="minorHAnsi"/>
           <w:color w:val="000000" w:themeColor="text1"/>
         </w:rPr>
-        <w:t xml:space="preserve">En résumé, l'utilisation de </w:t>
-      </w:r>
-      <w:proofErr w:type="spellStart"/>
+        <w:t>En résumé, l'utilisation de Laravel est une excellente solution pour développer des applications web</w:t>
+      </w:r>
       <w:r>
         <w:rPr>
           <w:rFonts w:cstheme="minorHAnsi"/>
           <w:color w:val="000000" w:themeColor="text1"/>
         </w:rPr>
-        <w:t>Laravel</w:t>
-      </w:r>
-      <w:proofErr w:type="spellEnd"/>
+        <w:t>,</w:t>
+      </w:r>
       <w:r>
         <w:rPr>
           <w:rFonts w:cstheme="minorHAnsi"/>
           <w:color w:val="000000" w:themeColor="text1"/>
         </w:rPr>
-        <w:t xml:space="preserve"> est une excellente solution pour développer des applications web</w:t>
+        <w:t xml:space="preserve"> car elle est facile à prendre en main, sécurisée et très performante, offre une excellente documentation</w:t>
       </w:r>
       <w:r>
         <w:rPr>
           <w:rFonts w:cstheme="minorHAnsi"/>
           <w:color w:val="000000" w:themeColor="text1"/>
         </w:rPr>
-        <w:t>,</w:t>
+        <w:t>, possède</w:t>
       </w:r>
       <w:r>
         <w:rPr>
           <w:rFonts w:cstheme="minorHAnsi"/>
           <w:color w:val="000000" w:themeColor="text1"/>
         </w:rPr>
-        <w:t xml:space="preserve"> car elle est facile à prendre en main, sécurisée et très performante, offre une excellente documentation</w:t>
-      </w:r>
-      <w:r>
-        <w:rPr>
-          <w:rFonts w:cstheme="minorHAnsi"/>
-          <w:color w:val="000000" w:themeColor="text1"/>
-        </w:rPr>
-        <w:t>, possède</w:t>
-      </w:r>
-      <w:r>
-        <w:rPr>
-          <w:rFonts w:cstheme="minorHAnsi"/>
-          <w:color w:val="000000" w:themeColor="text1"/>
-        </w:rPr>
         <w:t xml:space="preserve"> une grande communauté et prend en charge un grand nombre de technologies.</w:t>
       </w:r>
     </w:p>
@@ -10302,48 +9862,43 @@
         <w:pStyle w:val="Titre2"/>
         <w:jc w:val="both"/>
       </w:pPr>
-      <w:bookmarkStart w:id="33" w:name="_Toc125988103"/>
+      <w:bookmarkStart w:id="32" w:name="_Toc125988103"/>
       <w:r>
         <w:t>API</w:t>
       </w:r>
       <w:r>
         <w:t>(s)</w:t>
       </w:r>
+      <w:bookmarkEnd w:id="32"/>
+    </w:p>
+    <w:p>
+      <w:pPr>
+        <w:pStyle w:val="Titre3"/>
+        <w:jc w:val="both"/>
+      </w:pPr>
+      <w:bookmarkStart w:id="33" w:name="_Toc125988104"/>
+      <w:r>
+        <w:t>Système de paiement</w:t>
+      </w:r>
+      <w:r>
+        <w:t xml:space="preserve"> </w:t>
+      </w:r>
+      <w:r>
+        <w:t>–</w:t>
+      </w:r>
+      <w:r>
+        <w:t xml:space="preserve"> Datatrans</w:t>
+      </w:r>
+      <w:r>
+        <w:rPr>
+          <w:rStyle w:val="Appelnotedebasdep"/>
+        </w:rPr>
+        <w:footnoteReference w:id="7"/>
+      </w:r>
       <w:bookmarkEnd w:id="33"/>
     </w:p>
     <w:p>
       <w:pPr>
-        <w:pStyle w:val="Titre3"/>
-        <w:jc w:val="both"/>
-      </w:pPr>
-      <w:bookmarkStart w:id="34" w:name="_Toc125988104"/>
-      <w:r>
-        <w:t>Système de paiement</w:t>
-      </w:r>
-      <w:r>
-        <w:t xml:space="preserve"> </w:t>
-      </w:r>
-      <w:r>
-        <w:t>–</w:t>
-      </w:r>
-      <w:r>
-        <w:t xml:space="preserve"> </w:t>
-      </w:r>
-      <w:proofErr w:type="spellStart"/>
-      <w:r>
-        <w:t>Datatrans</w:t>
-      </w:r>
-      <w:proofErr w:type="spellEnd"/>
-      <w:r>
-        <w:rPr>
-          <w:rStyle w:val="Appelnotedebasdep"/>
-        </w:rPr>
-        <w:footnoteReference w:id="7"/>
-      </w:r>
-      <w:bookmarkEnd w:id="34"/>
-    </w:p>
-    <w:p>
-      <w:pPr>
         <w:jc w:val="both"/>
       </w:pPr>
       <w:r>
@@ -10359,50 +9914,21 @@
         <w:t>Yumytech</w:t>
       </w:r>
       <w:r>
-        <w:t xml:space="preserve"> décidé de travailler avec </w:t>
-      </w:r>
-      <w:proofErr w:type="spellStart"/>
-      <w:r>
-        <w:t>Datatrans</w:t>
-      </w:r>
-      <w:proofErr w:type="spellEnd"/>
-      <w:r>
-        <w:t xml:space="preserve"> et notre équipe de projet a pour responsabilité d’implémenter les services de </w:t>
-      </w:r>
-      <w:proofErr w:type="spellStart"/>
-      <w:r>
-        <w:t>Datatrans</w:t>
-      </w:r>
-      <w:proofErr w:type="spellEnd"/>
-      <w:r>
-        <w:t xml:space="preserve">. </w:t>
-      </w:r>
-    </w:p>
-    <w:p>
-      <w:pPr>
-        <w:jc w:val="both"/>
-      </w:pPr>
-      <w:proofErr w:type="spellStart"/>
-      <w:r>
-        <w:t>Datatrans</w:t>
-      </w:r>
-      <w:proofErr w:type="spellEnd"/>
-      <w:r>
-        <w:t xml:space="preserve"> </w:t>
+        <w:t xml:space="preserve"> décidé de travailler avec Datatrans et notre équipe de projet a pour responsabilité d’implémenter les services de Datatrans. </w:t>
+      </w:r>
+    </w:p>
+    <w:p>
+      <w:pPr>
+        <w:jc w:val="both"/>
+      </w:pPr>
+      <w:r>
+        <w:t xml:space="preserve">Datatrans </w:t>
       </w:r>
       <w:r>
         <w:t xml:space="preserve">est très avantageux comparés aux </w:t>
       </w:r>
       <w:r>
-        <w:t xml:space="preserve">concurrents comme </w:t>
-      </w:r>
-      <w:proofErr w:type="spellStart"/>
-      <w:r>
-        <w:t>Stripe</w:t>
-      </w:r>
-      <w:proofErr w:type="spellEnd"/>
-      <w:r>
-        <w:t xml:space="preserve">. </w:t>
+        <w:t xml:space="preserve">concurrents comme Stripe. </w:t>
       </w:r>
       <w:r>
         <w:t>En effet</w:t>
@@ -10711,6 +10237,9 @@
       <w:pStyle w:val="En-tte"/>
     </w:pPr>
     <w:r>
+      <w:rPr>
+        <w:noProof/>
+      </w:rPr>
       <w:drawing>
         <wp:anchor distT="0" distB="0" distL="114300" distR="114300" simplePos="0" relativeHeight="251658240" behindDoc="1" locked="0" layoutInCell="1" allowOverlap="1" wp14:anchorId="5F48FB45" wp14:editId="418BD5F3">
           <wp:simplePos x="0" y="0"/>
@@ -14602,21 +14131,6 @@
 </file>
 
 <file path=customXml/item3.xml><?xml version="1.0" encoding="utf-8"?>
-<b:Sources xmlns:b="http://schemas.openxmlformats.org/officeDocument/2006/bibliography" xmlns="http://schemas.openxmlformats.org/officeDocument/2006/bibliography" SelectedStyle="\APASixthEditionOfficeOnline.xsl" StyleName="APA" Version="6"/>
-</file>
-
-<file path=customXml/item4.xml><?xml version="1.0" encoding="utf-8"?>
-<p:properties xmlns:p="http://schemas.microsoft.com/office/2006/metadata/properties" xmlns:xsi="http://www.w3.org/2001/XMLSchema-instance" xmlns:pc="http://schemas.microsoft.com/office/infopath/2007/PartnerControls">
-  <documentManagement>
-    <lcf76f155ced4ddcb4097134ff3c332f xmlns="e2ad1eb1-ab19-48ec-904d-67ddbbca3aa7">
-      <Terms xmlns="http://schemas.microsoft.com/office/infopath/2007/PartnerControls"/>
-    </lcf76f155ced4ddcb4097134ff3c332f>
-    <TaxCatchAll xmlns="e31cdc8e-fda6-45f3-97f2-c1b384c195ed" xsi:nil="true"/>
-  </documentManagement>
-</p:properties>
-</file>
-
-<file path=customXml/item5.xml><?xml version="1.0" encoding="utf-8"?>
 <ct:contentTypeSchema xmlns:ct="http://schemas.microsoft.com/office/2006/metadata/contentType" xmlns:ma="http://schemas.microsoft.com/office/2006/metadata/properties/metaAttributes" ct:_="" ma:_="" ma:contentTypeName="Document" ma:contentTypeID="0x01010088CE0F64D6E5D84A8FCDD529D4CCD8E1" ma:contentTypeVersion="11" ma:contentTypeDescription="Crée un document." ma:contentTypeScope="" ma:versionID="a7e2c6f8e0f1087e219c33faf4b3b507">
   <xsd:schema xmlns:xsd="http://www.w3.org/2001/XMLSchema" xmlns:xs="http://www.w3.org/2001/XMLSchema" xmlns:p="http://schemas.microsoft.com/office/2006/metadata/properties" xmlns:ns2="e2ad1eb1-ab19-48ec-904d-67ddbbca3aa7" xmlns:ns3="e31cdc8e-fda6-45f3-97f2-c1b384c195ed" targetNamespace="http://schemas.microsoft.com/office/2006/metadata/properties" ma:root="true" ma:fieldsID="2b3b37963f88ba6e1017082f35fad5f2" ns2:_="" ns3:_="">
     <xsd:import namespace="e2ad1eb1-ab19-48ec-904d-67ddbbca3aa7"/>
@@ -14827,6 +14341,21 @@
 </ct:contentTypeSchema>
 </file>
 
+<file path=customXml/item4.xml><?xml version="1.0" encoding="utf-8"?>
+<p:properties xmlns:p="http://schemas.microsoft.com/office/2006/metadata/properties" xmlns:xsi="http://www.w3.org/2001/XMLSchema-instance" xmlns:pc="http://schemas.microsoft.com/office/infopath/2007/PartnerControls">
+  <documentManagement>
+    <lcf76f155ced4ddcb4097134ff3c332f xmlns="e2ad1eb1-ab19-48ec-904d-67ddbbca3aa7">
+      <Terms xmlns="http://schemas.microsoft.com/office/infopath/2007/PartnerControls"/>
+    </lcf76f155ced4ddcb4097134ff3c332f>
+    <TaxCatchAll xmlns="e31cdc8e-fda6-45f3-97f2-c1b384c195ed" xsi:nil="true"/>
+  </documentManagement>
+</p:properties>
+</file>
+
+<file path=customXml/item5.xml><?xml version="1.0" encoding="utf-8"?>
+<b:Sources xmlns:b="http://schemas.openxmlformats.org/officeDocument/2006/bibliography" xmlns="http://schemas.openxmlformats.org/officeDocument/2006/bibliography" SelectedStyle="\APASixthEditionOfficeOnline.xsl" StyleName="APA" Version="6"/>
+</file>
+
 <file path=customXml/itemProps1.xml><?xml version="1.0" encoding="utf-8"?>
 <ds:datastoreItem xmlns:ds="http://schemas.openxmlformats.org/officeDocument/2006/customXml" ds:itemID="{55AF091B-3C7A-41E3-B477-F2FDAA23CFDA}">
   <ds:schemaRefs>
@@ -14844,9 +14373,20 @@
 </file>
 
 <file path=customXml/itemProps3.xml><?xml version="1.0" encoding="utf-8"?>
-<ds:datastoreItem xmlns:ds="http://schemas.openxmlformats.org/officeDocument/2006/customXml" ds:itemID="{55ABD75D-3EEB-45C3-BA3D-9BD9BFC7C6D6}">
+<ds:datastoreItem xmlns:ds="http://schemas.openxmlformats.org/officeDocument/2006/customXml" ds:itemID="{25E8160D-25B0-46C4-B452-53CBECC73A6E}">
   <ds:schemaRefs>
-    <ds:schemaRef ds:uri="http://schemas.openxmlformats.org/officeDocument/2006/bibliography"/>
+    <ds:schemaRef ds:uri="http://schemas.microsoft.com/office/2006/metadata/contentType"/>
+    <ds:schemaRef ds:uri="http://schemas.microsoft.com/office/2006/metadata/properties/metaAttributes"/>
+    <ds:schemaRef ds:uri="http://www.w3.org/2001/XMLSchema"/>
+    <ds:schemaRef ds:uri="http://schemas.microsoft.com/office/2006/metadata/properties"/>
+    <ds:schemaRef ds:uri="e2ad1eb1-ab19-48ec-904d-67ddbbca3aa7"/>
+    <ds:schemaRef ds:uri="e31cdc8e-fda6-45f3-97f2-c1b384c195ed"/>
+    <ds:schemaRef ds:uri="http://schemas.microsoft.com/office/2006/documentManagement/types"/>
+    <ds:schemaRef ds:uri="http://schemas.microsoft.com/office/infopath/2007/PartnerControls"/>
+    <ds:schemaRef ds:uri="http://schemas.openxmlformats.org/package/2006/metadata/core-properties"/>
+    <ds:schemaRef ds:uri="http://purl.org/dc/elements/1.1/"/>
+    <ds:schemaRef ds:uri="http://purl.org/dc/terms/"/>
+    <ds:schemaRef ds:uri="http://schemas.microsoft.com/internal/obd"/>
   </ds:schemaRefs>
 </ds:datastoreItem>
 </file>
@@ -14863,20 +14403,9 @@
 </file>
 
 <file path=customXml/itemProps5.xml><?xml version="1.0" encoding="utf-8"?>
-<ds:datastoreItem xmlns:ds="http://schemas.openxmlformats.org/officeDocument/2006/customXml" ds:itemID="{25E8160D-25B0-46C4-B452-53CBECC73A6E}">
+<ds:datastoreItem xmlns:ds="http://schemas.openxmlformats.org/officeDocument/2006/customXml" ds:itemID="{55ABD75D-3EEB-45C3-BA3D-9BD9BFC7C6D6}">
   <ds:schemaRefs>
-    <ds:schemaRef ds:uri="http://schemas.microsoft.com/office/2006/metadata/contentType"/>
-    <ds:schemaRef ds:uri="http://schemas.microsoft.com/office/2006/metadata/properties/metaAttributes"/>
-    <ds:schemaRef ds:uri="http://www.w3.org/2001/XMLSchema"/>
-    <ds:schemaRef ds:uri="http://schemas.microsoft.com/office/2006/metadata/properties"/>
-    <ds:schemaRef ds:uri="e2ad1eb1-ab19-48ec-904d-67ddbbca3aa7"/>
-    <ds:schemaRef ds:uri="e31cdc8e-fda6-45f3-97f2-c1b384c195ed"/>
-    <ds:schemaRef ds:uri="http://schemas.microsoft.com/office/2006/documentManagement/types"/>
-    <ds:schemaRef ds:uri="http://schemas.microsoft.com/office/infopath/2007/PartnerControls"/>
-    <ds:schemaRef ds:uri="http://schemas.openxmlformats.org/package/2006/metadata/core-properties"/>
-    <ds:schemaRef ds:uri="http://purl.org/dc/elements/1.1/"/>
-    <ds:schemaRef ds:uri="http://purl.org/dc/terms/"/>
-    <ds:schemaRef ds:uri="http://schemas.microsoft.com/internal/obd"/>
+    <ds:schemaRef ds:uri="http://schemas.openxmlformats.org/officeDocument/2006/bibliography"/>
   </ds:schemaRefs>
 </ds:datastoreItem>
 </file>
</xml_diff>